<commit_message>
COMENTARIOS PROPUESTOS POR EL TUTOR CORREGIDOS
</commit_message>
<xml_diff>
--- a/documentation/Formato Proy Grado Inv Aplicada IS.docx
+++ b/documentation/Formato Proy Grado Inv Aplicada IS.docx
@@ -82,8 +82,13 @@
         <w:pStyle w:val="Ttulo"/>
         <w:spacing w:before="0" w:after="0"/>
       </w:pPr>
-      <w:r>
-        <w:t>Apsi Col</w:t>
+      <w:proofErr w:type="spellStart"/>
+      <w:r>
+        <w:t>Apsi</w:t>
+      </w:r>
+      <w:proofErr w:type="spellEnd"/>
+      <w:r>
+        <w:t xml:space="preserve"> Col</w:t>
       </w:r>
     </w:p>
     <w:p>
@@ -417,25 +422,24 @@
           <w:szCs w:val="48"/>
         </w:rPr>
       </w:pPr>
+      <w:proofErr w:type="spellStart"/>
       <w:r>
         <w:rPr>
           <w:b/>
           <w:sz w:val="48"/>
           <w:szCs w:val="48"/>
         </w:rPr>
-        <w:t>Apsi Col</w:t>
-      </w:r>
-    </w:p>
-    <w:p>
-      <w:pPr>
-        <w:spacing w:after="0" w:line="240" w:lineRule="auto"/>
-        <w:jc w:val="center"/>
+        <w:t>Apsi</w:t>
+      </w:r>
+      <w:proofErr w:type="spellEnd"/>
+      <w:r>
         <w:rPr>
           <w:b/>
           <w:sz w:val="48"/>
           <w:szCs w:val="48"/>
         </w:rPr>
-      </w:pPr>
+        <w:t xml:space="preserve"> Col</w:t>
+      </w:r>
     </w:p>
     <w:p>
       <w:pPr>
@@ -447,29 +451,24 @@
           <w:szCs w:val="48"/>
         </w:rPr>
       </w:pPr>
-      <w:r>
+    </w:p>
+    <w:p>
+      <w:pPr>
+        <w:spacing w:after="0" w:line="240" w:lineRule="auto"/>
+        <w:jc w:val="center"/>
         <w:rPr>
           <w:b/>
           <w:sz w:val="48"/>
           <w:szCs w:val="48"/>
         </w:rPr>
-        <w:t xml:space="preserve">Versión </w:t>
-      </w:r>
+      </w:pPr>
       <w:r>
         <w:rPr>
           <w:b/>
           <w:sz w:val="48"/>
           <w:szCs w:val="48"/>
         </w:rPr>
-        <w:t>3</w:t>
-      </w:r>
-      <w:r>
-        <w:rPr>
-          <w:b/>
-          <w:sz w:val="48"/>
-          <w:szCs w:val="48"/>
-        </w:rPr>
-        <w:t>.0</w:t>
+        <w:t>Versión 3.0</w:t>
       </w:r>
     </w:p>
     <w:p>
@@ -718,6 +717,7 @@
           <w:lang w:eastAsia="es-ES"/>
         </w:rPr>
       </w:pPr>
+      <w:proofErr w:type="spellStart"/>
       <w:r>
         <w:rPr>
           <w:rFonts w:ascii="Times New Roman" w:eastAsia="Times New Roman" w:hAnsi="Times New Roman" w:cs="Times New Roman"/>
@@ -725,7 +725,17 @@
           <w:szCs w:val="24"/>
           <w:lang w:eastAsia="es-ES"/>
         </w:rPr>
-        <w:t>M.Sc. Mauricio Mejía Lobo</w:t>
+        <w:t>M.Sc</w:t>
+      </w:r>
+      <w:proofErr w:type="spellEnd"/>
+      <w:r>
+        <w:rPr>
+          <w:rFonts w:ascii="Times New Roman" w:eastAsia="Times New Roman" w:hAnsi="Times New Roman" w:cs="Times New Roman"/>
+          <w:sz w:val="24"/>
+          <w:szCs w:val="24"/>
+          <w:lang w:eastAsia="es-ES"/>
+        </w:rPr>
+        <w:t>. Mauricio Mejía Lobo</w:t>
       </w:r>
     </w:p>
     <w:p>
@@ -1057,7 +1067,7 @@
           <w:sz w:val="24"/>
           <w:lang w:val="es-CO"/>
         </w:rPr>
-        <w:t>Este documento consta de tres secciones. En la primera sección se realiza una introducción al mismo y se proporciona una visión general de la especificación de recursos del sistema.</w:t>
+        <w:t>La implementación de un sistema de información para el sector agrícola en Colombia es un proyecto ambicioso y necesario para mejorar la productividad y competitividad de los agricultores en el país. Este sistema estaría enfocado en la recopilación, análisis y difusión de datos relevantes sobre el sector, como los precios de los productos agrícolas, la oferta y demanda de los mismos, las condiciones climáticas y de suelo, entre otros.</w:t>
       </w:r>
     </w:p>
     <w:p>
@@ -1070,36 +1080,33 @@
           <w:lang w:val="es-CO"/>
         </w:rPr>
       </w:pPr>
-    </w:p>
-    <w:p>
-      <w:pPr>
-        <w:pStyle w:val="Prrafodelista"/>
-        <w:spacing w:line="480" w:lineRule="auto"/>
+      <w:r>
         <w:rPr>
           <w:rFonts w:ascii="Times New Roman" w:hAnsi="Times New Roman"/>
           <w:sz w:val="24"/>
           <w:lang w:val="es-CO"/>
         </w:rPr>
-      </w:pPr>
-      <w:r>
+        <w:t>La implementación de este sistema de información tendría múltiples beneficios, entre ellos, una mejor toma de decisiones por parte de los agricultores, la optimización de los procesos de producción y comercialización, una mayor transparencia en los mercados agrícolas y la reducción de costos. Además, también tendría un impacto positivo en el medio ambiente, ya que se podrían implementar prácticas agrícolas más sostenibles y eficientes.</w:t>
+      </w:r>
+    </w:p>
+    <w:p>
+      <w:pPr>
+        <w:pStyle w:val="Prrafodelista"/>
+        <w:spacing w:line="480" w:lineRule="auto"/>
         <w:rPr>
           <w:rFonts w:ascii="Times New Roman" w:hAnsi="Times New Roman"/>
           <w:sz w:val="24"/>
           <w:lang w:val="es-CO"/>
         </w:rPr>
-        <w:t>En la segunda sección del documento se realiza una descripción general del sistema, con el fin de conocer las principales funciones que éste debe realizar, los datos asociados y los factores, restricciones, supuestos y dependencias que afectan al desarrollo, sin entrar en excesivos detalles.</w:t>
-      </w:r>
-    </w:p>
-    <w:p>
-      <w:pPr>
-        <w:pStyle w:val="Prrafodelista"/>
-        <w:spacing w:line="480" w:lineRule="auto"/>
+      </w:pPr>
+      <w:r>
         <w:rPr>
           <w:rFonts w:ascii="Times New Roman" w:hAnsi="Times New Roman"/>
           <w:sz w:val="24"/>
           <w:lang w:val="es-CO"/>
         </w:rPr>
-      </w:pPr>
+        <w:t>Para lograr la implementación exitosa de este sistema, se requiere de una amplia colaboración entre los diferentes actores del sector agrícola, incluyendo a los agricultores, los comerciantes, los investigadores y las autoridades gubernamentales. Es necesario contar con un equipo técnico especializado en la recopilación y análisis de datos, así como con una infraestructura tecnológica adecuada para su almacenamiento y difusión.</w:t>
+      </w:r>
     </w:p>
     <w:p>
       <w:pPr>
@@ -1117,7 +1124,7 @@
           <w:sz w:val="24"/>
           <w:lang w:val="es-CO"/>
         </w:rPr>
-        <w:t>Por último, la tercera sección del documento es aquella en la que se definen detalladamente los requisitos que debe satisfacer el sistema.</w:t>
+        <w:t>Además, para asegurar la sostenibilidad del sistema, es importante contar con un modelo de financiamiento que garantice su operación a largo plazo. Esto podría lograrse mediante la implementación de un modelo de suscripción para los usuarios del sistema, así como mediante la búsqueda de financiamiento por parte del gobierno y de organizaciones internacionales.</w:t>
       </w:r>
     </w:p>
     <w:p>
@@ -1130,6 +1137,22 @@
           <w:lang w:val="es-CO"/>
         </w:rPr>
       </w:pPr>
+      <w:r>
+        <w:rPr>
+          <w:rFonts w:ascii="Times New Roman" w:hAnsi="Times New Roman"/>
+          <w:sz w:val="24"/>
+          <w:lang w:val="es-CO"/>
+        </w:rPr>
+        <w:t>En síntesis</w:t>
+      </w:r>
+      <w:r>
+        <w:rPr>
+          <w:rFonts w:ascii="Times New Roman" w:hAnsi="Times New Roman"/>
+          <w:sz w:val="24"/>
+          <w:lang w:val="es-CO"/>
+        </w:rPr>
+        <w:t>, la implementación de un sistema de información para el sector agrícola en Colombia es un proyecto clave para mejorar la productividad y competitividad del sector, así como para promover prácticas más sostenibles y eficientes en el mismo.</w:t>
+      </w:r>
     </w:p>
     <w:p>
       <w:pPr>
@@ -1148,6 +1171,7 @@
           <w:sz w:val="24"/>
           <w:lang w:val="es-CO"/>
         </w:rPr>
+        <w:lastRenderedPageBreak/>
         <w:t xml:space="preserve">Palabras clave: </w:t>
       </w:r>
       <w:bookmarkStart w:id="5" w:name="_Toc256005568"/>
@@ -1157,6 +1181,11 @@
     </w:p>
     <w:p>
       <w:pPr>
+        <w:pStyle w:val="Prrafodelista"/>
+        <w:numPr>
+          <w:ilvl w:val="0"/>
+          <w:numId w:val="19"/>
+        </w:numPr>
         <w:pBdr>
           <w:top w:val="nil"/>
           <w:left w:val="nil"/>
@@ -1164,58 +1193,31 @@
           <w:right w:val="nil"/>
           <w:between w:val="nil"/>
         </w:pBdr>
-        <w:spacing w:after="0" w:line="480" w:lineRule="auto"/>
-        <w:jc w:val="both"/>
-        <w:rPr>
-          <w:sz w:val="24"/>
-          <w:szCs w:val="24"/>
-        </w:rPr>
-      </w:pPr>
-      <w:r>
-        <w:rPr>
-          <w:noProof/>
-          <w:sz w:val="24"/>
-          <w:szCs w:val="24"/>
-        </w:rPr>
-        <w:drawing>
-          <wp:inline distT="114300" distB="114300" distL="114300" distR="114300" wp14:anchorId="2D69354F" wp14:editId="382EEE04">
-            <wp:extent cx="5943600" cy="1206500"/>
-            <wp:effectExtent l="0" t="0" r="0" b="0"/>
-            <wp:docPr id="166" name="image27.png" descr="Interfaz de usuario gráfica, Tabla, Excel&#10;&#10;Descripción generada automáticamente"/>
-            <wp:cNvGraphicFramePr/>
-            <a:graphic xmlns:a="http://schemas.openxmlformats.org/drawingml/2006/main">
-              <a:graphicData uri="http://schemas.openxmlformats.org/drawingml/2006/picture">
-                <pic:pic xmlns:pic="http://schemas.openxmlformats.org/drawingml/2006/picture">
-                  <pic:nvPicPr>
-                    <pic:cNvPr id="166" name="image27.png" descr="Interfaz de usuario gráfica, Tabla, Excel&#10;&#10;Descripción generada automáticamente"/>
-                    <pic:cNvPicPr preferRelativeResize="0"/>
-                  </pic:nvPicPr>
-                  <pic:blipFill>
-                    <a:blip r:embed="rId12"/>
-                    <a:srcRect/>
-                    <a:stretch>
-                      <a:fillRect/>
-                    </a:stretch>
-                  </pic:blipFill>
-                  <pic:spPr>
-                    <a:xfrm>
-                      <a:off x="0" y="0"/>
-                      <a:ext cx="5943600" cy="1206500"/>
-                    </a:xfrm>
-                    <a:prstGeom prst="rect">
-                      <a:avLst/>
-                    </a:prstGeom>
-                    <a:ln/>
-                  </pic:spPr>
-                </pic:pic>
-              </a:graphicData>
-            </a:graphic>
-          </wp:inline>
-        </w:drawing>
-      </w:r>
-    </w:p>
-    <w:p>
-      <w:pPr>
+        <w:spacing w:line="480" w:lineRule="auto"/>
+        <w:rPr>
+          <w:sz w:val="24"/>
+        </w:rPr>
+      </w:pPr>
+      <w:r>
+        <w:rPr>
+          <w:sz w:val="24"/>
+        </w:rPr>
+        <w:t>R</w:t>
+      </w:r>
+      <w:r>
+        <w:rPr>
+          <w:sz w:val="24"/>
+        </w:rPr>
+        <w:t>ecopilación de datos</w:t>
+      </w:r>
+    </w:p>
+    <w:p>
+      <w:pPr>
+        <w:pStyle w:val="Prrafodelista"/>
+        <w:numPr>
+          <w:ilvl w:val="0"/>
+          <w:numId w:val="19"/>
+        </w:numPr>
         <w:pBdr>
           <w:top w:val="nil"/>
           <w:left w:val="nil"/>
@@ -1223,33 +1225,376 @@
           <w:right w:val="nil"/>
           <w:between w:val="nil"/>
         </w:pBdr>
-        <w:spacing w:after="0" w:line="480" w:lineRule="auto"/>
-        <w:jc w:val="both"/>
-        <w:rPr>
-          <w:sz w:val="24"/>
-          <w:szCs w:val="24"/>
+        <w:spacing w:line="480" w:lineRule="auto"/>
+        <w:rPr>
+          <w:sz w:val="24"/>
+        </w:rPr>
+      </w:pPr>
+      <w:r>
+        <w:rPr>
+          <w:sz w:val="24"/>
+        </w:rPr>
+        <w:t>A</w:t>
+      </w:r>
+      <w:r>
+        <w:rPr>
+          <w:sz w:val="24"/>
+        </w:rPr>
+        <w:t>nálisis de datos</w:t>
+      </w:r>
+    </w:p>
+    <w:p>
+      <w:pPr>
+        <w:pStyle w:val="Prrafodelista"/>
+        <w:numPr>
+          <w:ilvl w:val="0"/>
+          <w:numId w:val="19"/>
+        </w:numPr>
+        <w:pBdr>
+          <w:top w:val="nil"/>
+          <w:left w:val="nil"/>
+          <w:bottom w:val="nil"/>
+          <w:right w:val="nil"/>
+          <w:between w:val="nil"/>
+        </w:pBdr>
+        <w:spacing w:line="480" w:lineRule="auto"/>
+        <w:rPr>
+          <w:sz w:val="24"/>
+        </w:rPr>
+      </w:pPr>
+      <w:r>
+        <w:rPr>
+          <w:sz w:val="24"/>
+        </w:rPr>
+        <w:t>D</w:t>
+      </w:r>
+      <w:r>
+        <w:rPr>
+          <w:sz w:val="24"/>
+        </w:rPr>
+        <w:t>ifusión de información</w:t>
+      </w:r>
+    </w:p>
+    <w:p>
+      <w:pPr>
+        <w:pStyle w:val="Prrafodelista"/>
+        <w:numPr>
+          <w:ilvl w:val="0"/>
+          <w:numId w:val="19"/>
+        </w:numPr>
+        <w:pBdr>
+          <w:top w:val="nil"/>
+          <w:left w:val="nil"/>
+          <w:bottom w:val="nil"/>
+          <w:right w:val="nil"/>
+          <w:between w:val="nil"/>
+        </w:pBdr>
+        <w:spacing w:line="480" w:lineRule="auto"/>
+        <w:rPr>
+          <w:sz w:val="24"/>
+        </w:rPr>
+      </w:pPr>
+      <w:r>
+        <w:rPr>
+          <w:sz w:val="24"/>
+        </w:rPr>
+        <w:t>P</w:t>
+      </w:r>
+      <w:r>
+        <w:rPr>
+          <w:sz w:val="24"/>
+        </w:rPr>
+        <w:t>roductividad</w:t>
+      </w:r>
+    </w:p>
+    <w:p>
+      <w:pPr>
+        <w:pStyle w:val="Prrafodelista"/>
+        <w:numPr>
+          <w:ilvl w:val="0"/>
+          <w:numId w:val="19"/>
+        </w:numPr>
+        <w:pBdr>
+          <w:top w:val="nil"/>
+          <w:left w:val="nil"/>
+          <w:bottom w:val="nil"/>
+          <w:right w:val="nil"/>
+          <w:between w:val="nil"/>
+        </w:pBdr>
+        <w:spacing w:line="480" w:lineRule="auto"/>
+        <w:rPr>
+          <w:sz w:val="24"/>
+        </w:rPr>
+      </w:pPr>
+      <w:r>
+        <w:rPr>
+          <w:sz w:val="24"/>
+        </w:rPr>
+        <w:t>C</w:t>
+      </w:r>
+      <w:r>
+        <w:rPr>
+          <w:sz w:val="24"/>
+        </w:rPr>
+        <w:t>ompetitividad</w:t>
+      </w:r>
+    </w:p>
+    <w:p>
+      <w:pPr>
+        <w:pStyle w:val="Prrafodelista"/>
+        <w:numPr>
+          <w:ilvl w:val="0"/>
+          <w:numId w:val="19"/>
+        </w:numPr>
+        <w:pBdr>
+          <w:top w:val="nil"/>
+          <w:left w:val="nil"/>
+          <w:bottom w:val="nil"/>
+          <w:right w:val="nil"/>
+          <w:between w:val="nil"/>
+        </w:pBdr>
+        <w:spacing w:line="480" w:lineRule="auto"/>
+        <w:rPr>
+          <w:sz w:val="24"/>
+        </w:rPr>
+      </w:pPr>
+      <w:r>
+        <w:rPr>
+          <w:sz w:val="24"/>
+        </w:rPr>
+        <w:t>P</w:t>
+      </w:r>
+      <w:r>
+        <w:rPr>
+          <w:sz w:val="24"/>
+        </w:rPr>
+        <w:t>rácticas agrícolas sostenibles</w:t>
+      </w:r>
+    </w:p>
+    <w:p>
+      <w:pPr>
+        <w:pStyle w:val="Prrafodelista"/>
+        <w:numPr>
+          <w:ilvl w:val="0"/>
+          <w:numId w:val="19"/>
+        </w:numPr>
+        <w:pBdr>
+          <w:top w:val="nil"/>
+          <w:left w:val="nil"/>
+          <w:bottom w:val="nil"/>
+          <w:right w:val="nil"/>
+          <w:between w:val="nil"/>
+        </w:pBdr>
+        <w:spacing w:line="480" w:lineRule="auto"/>
+        <w:rPr>
+          <w:sz w:val="24"/>
+        </w:rPr>
+      </w:pPr>
+      <w:r>
+        <w:rPr>
+          <w:sz w:val="24"/>
+        </w:rPr>
+        <w:t>I</w:t>
+      </w:r>
+      <w:r>
+        <w:rPr>
+          <w:sz w:val="24"/>
+        </w:rPr>
+        <w:t>nfraestructura tecnológica</w:t>
+      </w:r>
+    </w:p>
+    <w:p>
+      <w:pPr>
+        <w:pStyle w:val="Prrafodelista"/>
+        <w:numPr>
+          <w:ilvl w:val="0"/>
+          <w:numId w:val="19"/>
+        </w:numPr>
+        <w:pBdr>
+          <w:top w:val="nil"/>
+          <w:left w:val="nil"/>
+          <w:bottom w:val="nil"/>
+          <w:right w:val="nil"/>
+          <w:between w:val="nil"/>
+        </w:pBdr>
+        <w:spacing w:line="480" w:lineRule="auto"/>
+        <w:rPr>
+          <w:sz w:val="24"/>
+        </w:rPr>
+      </w:pPr>
+      <w:r>
+        <w:rPr>
+          <w:sz w:val="24"/>
+        </w:rPr>
+        <w:t>O</w:t>
+      </w:r>
+      <w:r>
+        <w:rPr>
+          <w:sz w:val="24"/>
+        </w:rPr>
+        <w:t>ptimización de procesos</w:t>
+      </w:r>
+    </w:p>
+    <w:p>
+      <w:pPr>
+        <w:pStyle w:val="Prrafodelista"/>
+        <w:numPr>
+          <w:ilvl w:val="0"/>
+          <w:numId w:val="19"/>
+        </w:numPr>
+        <w:pBdr>
+          <w:top w:val="nil"/>
+          <w:left w:val="nil"/>
+          <w:bottom w:val="nil"/>
+          <w:right w:val="nil"/>
+          <w:between w:val="nil"/>
+        </w:pBdr>
+        <w:spacing w:line="480" w:lineRule="auto"/>
+        <w:rPr>
+          <w:sz w:val="24"/>
+        </w:rPr>
+      </w:pPr>
+      <w:r>
+        <w:rPr>
+          <w:sz w:val="24"/>
+        </w:rPr>
+        <w:t>A</w:t>
+      </w:r>
+      <w:r>
+        <w:rPr>
+          <w:sz w:val="24"/>
+        </w:rPr>
+        <w:t>gricultores</w:t>
+      </w:r>
+    </w:p>
+    <w:p>
+      <w:pPr>
+        <w:pStyle w:val="Prrafodelista"/>
+        <w:numPr>
+          <w:ilvl w:val="0"/>
+          <w:numId w:val="19"/>
+        </w:numPr>
+        <w:pBdr>
+          <w:top w:val="nil"/>
+          <w:left w:val="nil"/>
+          <w:bottom w:val="nil"/>
+          <w:right w:val="nil"/>
+          <w:between w:val="nil"/>
+        </w:pBdr>
+        <w:spacing w:line="480" w:lineRule="auto"/>
+        <w:rPr>
+          <w:sz w:val="24"/>
+        </w:rPr>
+      </w:pPr>
+      <w:r>
+        <w:rPr>
+          <w:sz w:val="24"/>
+        </w:rPr>
+        <w:t>C</w:t>
+      </w:r>
+      <w:r>
+        <w:rPr>
+          <w:sz w:val="24"/>
+        </w:rPr>
+        <w:t>omerciantes</w:t>
+      </w:r>
+    </w:p>
+    <w:p>
+      <w:pPr>
+        <w:pStyle w:val="Prrafodelista"/>
+        <w:numPr>
+          <w:ilvl w:val="0"/>
+          <w:numId w:val="19"/>
+        </w:numPr>
+        <w:pBdr>
+          <w:top w:val="nil"/>
+          <w:left w:val="nil"/>
+          <w:bottom w:val="nil"/>
+          <w:right w:val="nil"/>
+          <w:between w:val="nil"/>
+        </w:pBdr>
+        <w:spacing w:line="480" w:lineRule="auto"/>
+        <w:rPr>
+          <w:sz w:val="24"/>
+        </w:rPr>
+      </w:pPr>
+      <w:r>
+        <w:rPr>
+          <w:sz w:val="24"/>
+        </w:rPr>
+        <w:t>Sistema de información</w:t>
+      </w:r>
+    </w:p>
+    <w:p>
+      <w:pPr>
+        <w:pStyle w:val="Prrafodelista"/>
+        <w:numPr>
+          <w:ilvl w:val="0"/>
+          <w:numId w:val="19"/>
+        </w:numPr>
+        <w:pBdr>
+          <w:top w:val="nil"/>
+          <w:left w:val="nil"/>
+          <w:bottom w:val="nil"/>
+          <w:right w:val="nil"/>
+          <w:between w:val="nil"/>
+        </w:pBdr>
+        <w:spacing w:line="480" w:lineRule="auto"/>
+        <w:rPr>
+          <w:sz w:val="24"/>
+        </w:rPr>
+      </w:pPr>
+      <w:r>
+        <w:rPr>
+          <w:sz w:val="24"/>
+        </w:rPr>
+        <w:t>Sector agrícola</w:t>
+      </w:r>
+    </w:p>
+    <w:p>
+      <w:pPr>
+        <w:pStyle w:val="Prrafodelista"/>
+        <w:pBdr>
+          <w:top w:val="nil"/>
+          <w:left w:val="nil"/>
+          <w:bottom w:val="nil"/>
+          <w:right w:val="nil"/>
+          <w:between w:val="nil"/>
+        </w:pBdr>
+        <w:spacing w:line="480" w:lineRule="auto"/>
+        <w:ind w:left="720"/>
+        <w:rPr>
+          <w:sz w:val="24"/>
+        </w:rPr>
+      </w:pPr>
+    </w:p>
+    <w:p>
+      <w:pPr>
+        <w:pBdr>
+          <w:top w:val="nil"/>
+          <w:left w:val="nil"/>
+          <w:bottom w:val="nil"/>
+          <w:right w:val="nil"/>
+          <w:between w:val="nil"/>
+        </w:pBdr>
+        <w:spacing w:line="480" w:lineRule="auto"/>
+        <w:rPr>
+          <w:sz w:val="24"/>
+        </w:rPr>
+      </w:pPr>
+    </w:p>
+    <w:p>
+      <w:pPr>
+        <w:pStyle w:val="Prrafodelista"/>
+        <w:spacing w:line="480" w:lineRule="auto"/>
+        <w:rPr>
+          <w:rFonts w:ascii="Times New Roman" w:hAnsi="Times New Roman"/>
+          <w:sz w:val="24"/>
+          <w:lang w:val="es-CO"/>
         </w:rPr>
       </w:pPr>
       <w:bookmarkStart w:id="9" w:name="_heading=h.flwcfvwh4fdr" w:colFirst="0" w:colLast="0"/>
       <w:bookmarkEnd w:id="9"/>
-      <w:r>
-        <w:rPr>
-          <w:sz w:val="24"/>
-          <w:szCs w:val="24"/>
-        </w:rPr>
-        <w:t>Tomado de: https://ads.google.com/aw/keywordplanner</w:t>
-      </w:r>
-    </w:p>
-    <w:p>
-      <w:pPr>
-        <w:pStyle w:val="Prrafodelista"/>
-        <w:spacing w:line="480" w:lineRule="auto"/>
-        <w:rPr>
-          <w:rFonts w:ascii="Times New Roman" w:hAnsi="Times New Roman"/>
-          <w:sz w:val="24"/>
-          <w:lang w:val="es-CO"/>
-        </w:rPr>
-      </w:pPr>
     </w:p>
     <w:p>
       <w:pPr>
@@ -3478,7 +3823,55 @@
           <w:rFonts w:ascii="Times New Roman" w:eastAsiaTheme="majorEastAsia" w:hAnsi="Times New Roman" w:cs="Times New Roman"/>
           <w:szCs w:val="24"/>
         </w:rPr>
-        <w:t xml:space="preserve">Por lo tanto, con el presente documento, se desea formular y evaluar la viabilidad de un </w:t>
+        <w:t>Por lo tanto, con el presente documento, se desea formular</w:t>
+      </w:r>
+      <w:r>
+        <w:rPr>
+          <w:rStyle w:val="Textoennegrita"/>
+          <w:rFonts w:ascii="Times New Roman" w:eastAsiaTheme="majorEastAsia" w:hAnsi="Times New Roman" w:cs="Times New Roman"/>
+          <w:szCs w:val="24"/>
+        </w:rPr>
+        <w:t xml:space="preserve">, </w:t>
+      </w:r>
+      <w:r>
+        <w:rPr>
+          <w:rStyle w:val="Textoennegrita"/>
+          <w:rFonts w:ascii="Times New Roman" w:eastAsiaTheme="majorEastAsia" w:hAnsi="Times New Roman" w:cs="Times New Roman"/>
+          <w:szCs w:val="24"/>
+        </w:rPr>
+        <w:t>evaluar la viabilidad e</w:t>
+      </w:r>
+      <w:r>
+        <w:rPr>
+          <w:rStyle w:val="Textoennegrita"/>
+          <w:rFonts w:ascii="Times New Roman" w:eastAsiaTheme="majorEastAsia" w:hAnsi="Times New Roman" w:cs="Times New Roman"/>
+          <w:szCs w:val="24"/>
+        </w:rPr>
+        <w:t xml:space="preserve"> </w:t>
+      </w:r>
+      <w:r>
+        <w:rPr>
+          <w:rStyle w:val="Textoennegrita"/>
+          <w:rFonts w:ascii="Times New Roman" w:eastAsiaTheme="majorEastAsia" w:hAnsi="Times New Roman" w:cs="Times New Roman"/>
+          <w:szCs w:val="24"/>
+        </w:rPr>
+        <w:t>implementar</w:t>
+      </w:r>
+      <w:r>
+        <w:rPr>
+          <w:rStyle w:val="Textoennegrita"/>
+          <w:rFonts w:ascii="Times New Roman" w:eastAsiaTheme="majorEastAsia" w:hAnsi="Times New Roman" w:cs="Times New Roman"/>
+          <w:szCs w:val="24"/>
+        </w:rPr>
+        <w:t xml:space="preserve"> </w:t>
+      </w:r>
+      <w:r>
+        <w:rPr>
+          <w:rStyle w:val="Textoennegrita"/>
+          <w:rFonts w:ascii="Times New Roman" w:eastAsiaTheme="majorEastAsia" w:hAnsi="Times New Roman" w:cs="Times New Roman"/>
+          <w:szCs w:val="24"/>
+        </w:rPr>
+        <w:t xml:space="preserve"> un </w:t>
       </w:r>
       <w:r>
         <w:rPr>
@@ -3655,11 +4048,19 @@
           <w:sz w:val="24"/>
         </w:rPr>
       </w:pPr>
-      <w:r>
-        <w:rPr>
-          <w:sz w:val="24"/>
-        </w:rPr>
-        <w:t>Apsi Col consciente y con la ambición de aportar a la tecnificación y acceso a la información ha realizado recolección de información de la mano de los agricultores de la región con la ambición que este insumo permita atender las necesidades más puntuales del sector y poder escalonar así un proyecto de menos a más; pensando siempre en tecnologías y medios de transmisión asequibles y económicos.</w:t>
+      <w:proofErr w:type="spellStart"/>
+      <w:r>
+        <w:rPr>
+          <w:sz w:val="24"/>
+        </w:rPr>
+        <w:t>Apsi</w:t>
+      </w:r>
+      <w:proofErr w:type="spellEnd"/>
+      <w:r>
+        <w:rPr>
+          <w:sz w:val="24"/>
+        </w:rPr>
+        <w:t xml:space="preserve"> Col consciente y con la ambición de aportar a la tecnificación y acceso a la información ha realizado recolección de información de la mano de los agricultores de la región con la ambición que este insumo permita atender las necesidades más puntuales del sector y poder escalonar así un proyecto de menos a más; pensando siempre en tecnologías y medios de transmisión asequibles y económicos.</w:t>
       </w:r>
     </w:p>
     <w:p>
@@ -3943,7 +4344,7 @@
                     <pic:cNvPicPr preferRelativeResize="0"/>
                   </pic:nvPicPr>
                   <pic:blipFill>
-                    <a:blip r:embed="rId13"/>
+                    <a:blip r:embed="rId12"/>
                     <a:srcRect/>
                     <a:stretch>
                       <a:fillRect/>
@@ -4012,7 +4413,7 @@
                     <pic:cNvPicPr preferRelativeResize="0"/>
                   </pic:nvPicPr>
                   <pic:blipFill>
-                    <a:blip r:embed="rId14"/>
+                    <a:blip r:embed="rId13"/>
                     <a:srcRect/>
                     <a:stretch>
                       <a:fillRect/>
@@ -4065,7 +4466,7 @@
                     <pic:cNvPicPr preferRelativeResize="0"/>
                   </pic:nvPicPr>
                   <pic:blipFill>
-                    <a:blip r:embed="rId15"/>
+                    <a:blip r:embed="rId14"/>
                     <a:srcRect/>
                     <a:stretch>
                       <a:fillRect/>
@@ -4237,7 +4638,7 @@
                     <pic:cNvPicPr preferRelativeResize="0"/>
                   </pic:nvPicPr>
                   <pic:blipFill>
-                    <a:blip r:embed="rId16"/>
+                    <a:blip r:embed="rId15"/>
                     <a:srcRect/>
                     <a:stretch>
                       <a:fillRect/>
@@ -4818,7 +5219,7 @@
                     <pic:cNvPicPr preferRelativeResize="0"/>
                   </pic:nvPicPr>
                   <pic:blipFill>
-                    <a:blip r:embed="rId17"/>
+                    <a:blip r:embed="rId16"/>
                     <a:srcRect/>
                     <a:stretch>
                       <a:fillRect/>
@@ -4870,7 +5271,7 @@
                     <pic:cNvPicPr preferRelativeResize="0"/>
                   </pic:nvPicPr>
                   <pic:blipFill>
-                    <a:blip r:embed="rId18"/>
+                    <a:blip r:embed="rId17"/>
                     <a:srcRect/>
                     <a:stretch>
                       <a:fillRect/>
@@ -4923,7 +5324,7 @@
                     <pic:cNvPicPr preferRelativeResize="0"/>
                   </pic:nvPicPr>
                   <pic:blipFill>
-                    <a:blip r:embed="rId19"/>
+                    <a:blip r:embed="rId18"/>
                     <a:srcRect/>
                     <a:stretch>
                       <a:fillRect/>
@@ -5878,28 +6279,44 @@
           <w:sz w:val="24"/>
         </w:rPr>
       </w:pPr>
-      <w:r>
-        <w:rPr>
-          <w:sz w:val="24"/>
-        </w:rPr>
-        <w:t>Agrocraft es una empresa mexicana que se dedica a la producción y comercialización de soluciones tecnológicas para la agricultura. La empresa se enfoca en el desarrollo de tecnologías que permitan una gestión más eficiente de los cultivos y una reducción del impacto ambiental en la agricultura.</w:t>
-      </w:r>
-    </w:p>
-    <w:p>
-      <w:pPr>
-        <w:pStyle w:val="Prrafodelista"/>
-        <w:shd w:val="clear" w:color="auto" w:fill="FFFFFF"/>
-        <w:spacing w:line="480" w:lineRule="auto"/>
-        <w:ind w:left="360"/>
-        <w:rPr>
-          <w:sz w:val="24"/>
-        </w:rPr>
-      </w:pPr>
-      <w:r>
-        <w:rPr>
-          <w:sz w:val="24"/>
-        </w:rPr>
-        <w:t>Agrocraft ofrece una variedad de soluciones tecnológicas para el sector agropecuario, incluyendo sensores para la medición de variables como la humedad del suelo, la temperatura y la calidad del aire, y sistemas de riego inteligente que utilizan algoritmos y datos en tiempo real para optimizar el uso del agua y los nutrientes en los cultivos.</w:t>
+      <w:proofErr w:type="spellStart"/>
+      <w:r>
+        <w:rPr>
+          <w:sz w:val="24"/>
+        </w:rPr>
+        <w:t>Agrocraft</w:t>
+      </w:r>
+      <w:proofErr w:type="spellEnd"/>
+      <w:r>
+        <w:rPr>
+          <w:sz w:val="24"/>
+        </w:rPr>
+        <w:t xml:space="preserve"> es una empresa mexicana que se dedica a la producción y comercialización de soluciones tecnológicas para la agricultura. La empresa se enfoca en el desarrollo de tecnologías que permitan una gestión más eficiente de los cultivos y una reducción del impacto ambiental en la agricultura.</w:t>
+      </w:r>
+    </w:p>
+    <w:p>
+      <w:pPr>
+        <w:pStyle w:val="Prrafodelista"/>
+        <w:shd w:val="clear" w:color="auto" w:fill="FFFFFF"/>
+        <w:spacing w:line="480" w:lineRule="auto"/>
+        <w:ind w:left="360"/>
+        <w:rPr>
+          <w:sz w:val="24"/>
+        </w:rPr>
+      </w:pPr>
+      <w:proofErr w:type="spellStart"/>
+      <w:r>
+        <w:rPr>
+          <w:sz w:val="24"/>
+        </w:rPr>
+        <w:t>Agrocraft</w:t>
+      </w:r>
+      <w:proofErr w:type="spellEnd"/>
+      <w:r>
+        <w:rPr>
+          <w:sz w:val="24"/>
+        </w:rPr>
+        <w:t xml:space="preserve"> ofrece una variedad de soluciones tecnológicas para el sector agropecuario, incluyendo sensores para la medición de variables como la humedad del suelo, la temperatura y la calidad del aire, y sistemas de riego inteligente que utilizan algoritmos y datos en tiempo real para optimizar el uso del agua y los nutrientes en los cultivos.</w:t>
       </w:r>
     </w:p>
     <w:p>
@@ -5929,12 +6346,20 @@
           <w:sz w:val="24"/>
         </w:rPr>
       </w:pPr>
+      <w:proofErr w:type="spellStart"/>
       <w:r>
         <w:rPr>
           <w:sz w:val="24"/>
         </w:rPr>
         <w:lastRenderedPageBreak/>
-        <w:t>Agrocraft tiene como objetivo principal mejorar la productividad y la sostenibilidad de la agricultura, utilizando tecnologías innovadoras y sostenibles que permitan una gestión más eficiente y responsable de los recursos naturales en la agricultura.</w:t>
+        <w:t>Agrocraft</w:t>
+      </w:r>
+      <w:proofErr w:type="spellEnd"/>
+      <w:r>
+        <w:rPr>
+          <w:sz w:val="24"/>
+        </w:rPr>
+        <w:t xml:space="preserve"> tiene como objetivo principal mejorar la productividad y la sostenibilidad de la agricultura, utilizando tecnologías innovadoras y sostenibles que permitan una gestión más eficiente y responsable de los recursos naturales en la agricultura.</w:t>
       </w:r>
     </w:p>
     <w:p>
@@ -6088,7 +6513,7 @@
                     <pic:cNvPicPr preferRelativeResize="0"/>
                   </pic:nvPicPr>
                   <pic:blipFill>
-                    <a:blip r:embed="rId20"/>
+                    <a:blip r:embed="rId19"/>
                     <a:srcRect/>
                     <a:stretch>
                       <a:fillRect/>
@@ -6184,11 +6609,19 @@
           <w:sz w:val="24"/>
         </w:rPr>
       </w:pPr>
-      <w:r>
-        <w:rPr>
-          <w:sz w:val="24"/>
-        </w:rPr>
-        <w:t xml:space="preserve">Agronet ofrece una amplia gama de servicios y recursos para agricultores, ganaderos, técnicos agrícolas y otros actores del sector agropecuario, incluyendo información </w:t>
+      <w:proofErr w:type="spellStart"/>
+      <w:r>
+        <w:rPr>
+          <w:sz w:val="24"/>
+        </w:rPr>
+        <w:t>Agronet</w:t>
+      </w:r>
+      <w:proofErr w:type="spellEnd"/>
+      <w:r>
+        <w:rPr>
+          <w:sz w:val="24"/>
+        </w:rPr>
+        <w:t xml:space="preserve"> ofrece una amplia gama de servicios y recursos para agricultores, ganaderos, técnicos agrícolas y otros actores del sector agropecuario, incluyendo información </w:t>
       </w:r>
       <w:r>
         <w:rPr>
@@ -6212,7 +6645,21 @@
         <w:rPr>
           <w:sz w:val="24"/>
         </w:rPr>
-        <w:t>Además, Agronet cuenta con herramientas interactivas que permiten a los usuarios calcular los costos de producción de diferentes cultivos y realizar análisis de mercado para tomar decisiones informadas sobre la producción y la comercialización de sus productos.</w:t>
+        <w:t xml:space="preserve">Además, </w:t>
+      </w:r>
+      <w:proofErr w:type="spellStart"/>
+      <w:r>
+        <w:rPr>
+          <w:sz w:val="24"/>
+        </w:rPr>
+        <w:t>Agronet</w:t>
+      </w:r>
+      <w:proofErr w:type="spellEnd"/>
+      <w:r>
+        <w:rPr>
+          <w:sz w:val="24"/>
+        </w:rPr>
+        <w:t xml:space="preserve"> cuenta con herramientas interactivas que permiten a los usuarios calcular los costos de producción de diferentes cultivos y realizar análisis de mercado para tomar decisiones informadas sobre la producción y la comercialización de sus productos.</w:t>
       </w:r>
     </w:p>
     <w:p>
@@ -6271,7 +6718,7 @@
                     <pic:cNvPicPr preferRelativeResize="0"/>
                   </pic:nvPicPr>
                   <pic:blipFill>
-                    <a:blip r:embed="rId21"/>
+                    <a:blip r:embed="rId20"/>
                     <a:srcRect/>
                     <a:stretch>
                       <a:fillRect/>
@@ -6323,7 +6770,7 @@
                     <pic:cNvPicPr preferRelativeResize="0"/>
                   </pic:nvPicPr>
                   <pic:blipFill>
-                    <a:blip r:embed="rId22"/>
+                    <a:blip r:embed="rId21"/>
                     <a:srcRect/>
                     <a:stretch>
                       <a:fillRect/>
@@ -6544,7 +6991,7 @@
                     <pic:cNvPicPr preferRelativeResize="0"/>
                   </pic:nvPicPr>
                   <pic:blipFill>
-                    <a:blip r:embed="rId23"/>
+                    <a:blip r:embed="rId22"/>
                     <a:srcRect/>
                     <a:stretch>
                       <a:fillRect/>
@@ -6581,24 +7028,46 @@
         <w:rPr>
           <w:sz w:val="24"/>
         </w:rPr>
-        <w:t>“AgroWin es un programa de gestión contable y administrativa diseñado para ayudarle al agricultor en el seguimiento y administración de su empresa y sus recursos. Está dirigido a empresarios del sector que estén interesados en maximizar sus ingresos y minimizar sus costos a través del afianzamiento de su labor administrativa.”</w:t>
-      </w:r>
-    </w:p>
-    <w:p>
-      <w:pPr>
-        <w:pStyle w:val="Prrafodelista"/>
-        <w:shd w:val="clear" w:color="auto" w:fill="FFFFFF"/>
-        <w:spacing w:line="480" w:lineRule="auto"/>
-        <w:ind w:left="360"/>
-        <w:rPr>
-          <w:sz w:val="24"/>
-        </w:rPr>
-      </w:pPr>
-      <w:r>
-        <w:rPr>
-          <w:sz w:val="24"/>
-        </w:rPr>
-        <w:t>AgroWin se compone de una serie de herramientas o módulos los cuales se encargan de gestionar los requerimientos del cliente (Agricultor):</w:t>
+        <w:t>“</w:t>
+      </w:r>
+      <w:proofErr w:type="spellStart"/>
+      <w:r>
+        <w:rPr>
+          <w:sz w:val="24"/>
+        </w:rPr>
+        <w:t>AgroWin</w:t>
+      </w:r>
+      <w:proofErr w:type="spellEnd"/>
+      <w:r>
+        <w:rPr>
+          <w:sz w:val="24"/>
+        </w:rPr>
+        <w:t xml:space="preserve"> es un programa de gestión contable y administrativa diseñado para ayudarle al agricultor en el seguimiento y administración de su empresa y sus recursos. Está dirigido a empresarios del sector que estén interesados en maximizar sus ingresos y minimizar sus costos a través del afianzamiento de su labor administrativa.”</w:t>
+      </w:r>
+    </w:p>
+    <w:p>
+      <w:pPr>
+        <w:pStyle w:val="Prrafodelista"/>
+        <w:shd w:val="clear" w:color="auto" w:fill="FFFFFF"/>
+        <w:spacing w:line="480" w:lineRule="auto"/>
+        <w:ind w:left="360"/>
+        <w:rPr>
+          <w:sz w:val="24"/>
+        </w:rPr>
+      </w:pPr>
+      <w:proofErr w:type="spellStart"/>
+      <w:r>
+        <w:rPr>
+          <w:sz w:val="24"/>
+        </w:rPr>
+        <w:t>AgroWin</w:t>
+      </w:r>
+      <w:proofErr w:type="spellEnd"/>
+      <w:r>
+        <w:rPr>
+          <w:sz w:val="24"/>
+        </w:rPr>
+        <w:t xml:space="preserve"> se compone de una serie de herramientas o módulos los cuales se encargan de gestionar los requerimientos del cliente (Agricultor):</w:t>
       </w:r>
     </w:p>
     <w:p>
@@ -7368,7 +7837,21 @@
           <w:sz w:val="24"/>
         </w:rPr>
         <w:tab/>
-        <w:t>Características destacadas del sistema de costeo de AgroWin.</w:t>
+        <w:t xml:space="preserve">Características destacadas del sistema de costeo de </w:t>
+      </w:r>
+      <w:proofErr w:type="spellStart"/>
+      <w:r>
+        <w:rPr>
+          <w:sz w:val="24"/>
+        </w:rPr>
+        <w:t>AgroWin</w:t>
+      </w:r>
+      <w:proofErr w:type="spellEnd"/>
+      <w:r>
+        <w:rPr>
+          <w:sz w:val="24"/>
+        </w:rPr>
+        <w:t>.</w:t>
       </w:r>
     </w:p>
     <w:p>
@@ -8113,8 +8596,15 @@
           <w:sz w:val="24"/>
         </w:rPr>
         <w:tab/>
+      </w:r>
+      <w:proofErr w:type="spellStart"/>
+      <w:r>
+        <w:rPr>
+          <w:sz w:val="24"/>
+        </w:rPr>
         <w:t>ContaExcel</w:t>
       </w:r>
+      <w:proofErr w:type="spellEnd"/>
     </w:p>
     <w:p>
       <w:pPr>
@@ -8525,7 +9015,23 @@
           <w:rFonts w:ascii="Times New Roman" w:eastAsia="GaramondITCbyBT-Light" w:hAnsi="Times New Roman" w:cs="Times New Roman"/>
           <w:sz w:val="24"/>
         </w:rPr>
-        <w:t>Es allí donde Apsi Col propone una solución a través de un sistema de información pensado específicamente para las necesidades que urgen a los productores agrícolas y sus proveedores, para lo cual es necesario un estudio de viabilidad para la implementación y posterior adopción del software, en ese sentido surge la siguiente pregunta de investigación:</w:t>
+        <w:t xml:space="preserve">Es allí donde </w:t>
+      </w:r>
+      <w:proofErr w:type="spellStart"/>
+      <w:r>
+        <w:rPr>
+          <w:rFonts w:ascii="Times New Roman" w:eastAsia="GaramondITCbyBT-Light" w:hAnsi="Times New Roman" w:cs="Times New Roman"/>
+          <w:sz w:val="24"/>
+        </w:rPr>
+        <w:t>Apsi</w:t>
+      </w:r>
+      <w:proofErr w:type="spellEnd"/>
+      <w:r>
+        <w:rPr>
+          <w:rFonts w:ascii="Times New Roman" w:eastAsia="GaramondITCbyBT-Light" w:hAnsi="Times New Roman" w:cs="Times New Roman"/>
+          <w:sz w:val="24"/>
+        </w:rPr>
+        <w:t xml:space="preserve"> Col propone una solución a través de un sistema de información pensado específicamente para las necesidades que urgen a los productores agrícolas y sus proveedores, para lo cual es necesario un estudio de viabilidad para la implementación y posterior adopción del software, en ese sentido surge la siguiente pregunta de investigación:</w:t>
       </w:r>
     </w:p>
     <w:p>
@@ -8541,14 +9047,7 @@
           <w:rFonts w:ascii="Times New Roman" w:eastAsia="GaramondITCbyBT-Light" w:hAnsi="Times New Roman" w:cs="Times New Roman"/>
           <w:sz w:val="24"/>
         </w:rPr>
-        <w:t xml:space="preserve">¿Resulta viable la implementación de un sistema de información dirigido al sector agropecuario en </w:t>
-      </w:r>
-      <w:r>
-        <w:rPr>
-          <w:rFonts w:ascii="Times New Roman" w:eastAsia="GaramondITCbyBT-Light" w:hAnsi="Times New Roman" w:cs="Times New Roman"/>
-          <w:sz w:val="24"/>
-        </w:rPr>
-        <w:t>Colombia?</w:t>
+        <w:t>¿Cómo podría un sistema de información centralizado y accesible mejorar la eficiencia y productividad en el sector agrícola colombiano a través de la provisión de información actualizada y confiable sobre prácticas agrícolas, clima, insumos y otros factores relevantes para la toma de decisiones informadas en la agricultura?</w:t>
       </w:r>
     </w:p>
     <w:p>
@@ -8751,6 +9250,7 @@
           <w:sz w:val="24"/>
           <w:szCs w:val="24"/>
         </w:rPr>
+        <w:lastRenderedPageBreak/>
         <w:t>O, si lo prefiere, puede utilizar los siguientes criterios para justificar la conveniencia de su tesis:</w:t>
       </w:r>
     </w:p>
@@ -8805,7 +9305,6 @@
           <w:sz w:val="24"/>
           <w:lang w:val="es-CO"/>
         </w:rPr>
-        <w:lastRenderedPageBreak/>
         <w:t>Funcionalidad de la investigación.</w:t>
       </w:r>
     </w:p>
@@ -9096,7 +9595,15 @@
           <w:sz w:val="24"/>
           <w:szCs w:val="24"/>
         </w:rPr>
-        <w:t>El objetivo general de la implementación de APSI COL en el sector agropecuario en Colombia es mejorar la toma de decisiones informadas y eficaces por parte de los diferentes actores del sector, incluyendo agricultores, comerciantes, técnicos agrícolas y entidades gubernamentales.</w:t>
+        <w:t>Implementar un sistema de información centralizado y accesible que proporcione información actualizada y confiable sobre prácticas agrícolas, clima, insumos y otros factores relevantes para la toma de decisiones informadas en l</w:t>
+      </w:r>
+      <w:r>
+        <w:rPr>
+          <w:rFonts w:ascii="Times New Roman" w:eastAsia="GaramondITCbyBT-Light" w:hAnsi="Times New Roman" w:cs="Times New Roman"/>
+          <w:sz w:val="24"/>
+          <w:szCs w:val="24"/>
+        </w:rPr>
+        <w:t>os procesos productivos del sector agrícola colombiano.</w:t>
       </w:r>
     </w:p>
     <w:p>
@@ -9167,6 +9674,7 @@
           <w:rFonts w:ascii="Times New Roman" w:eastAsia="GaramondITCbyBT-Light" w:hAnsi="Times New Roman"/>
           <w:sz w:val="24"/>
         </w:rPr>
+        <w:lastRenderedPageBreak/>
         <w:t xml:space="preserve">Implementar un módulo en el sistema de información que permita la interacción entre los productores agropecuarios y profesionales en el sector agropecuario para resolver inquietudes que se puedan presentar en su quehacer. </w:t>
       </w:r>
     </w:p>
@@ -9188,7 +9696,6 @@
           <w:rFonts w:ascii="Times New Roman" w:eastAsia="GaramondITCbyBT-Light" w:hAnsi="Times New Roman"/>
           <w:sz w:val="24"/>
         </w:rPr>
-        <w:lastRenderedPageBreak/>
         <w:t>Desarrollar un componente de gestión de inventarios para los proveedores de suministros agrícolas</w:t>
       </w:r>
     </w:p>
@@ -9228,93 +9735,12 @@
           <w:sz w:val="36"/>
           <w:szCs w:val="36"/>
         </w:rPr>
-        <w:t>Marco Teórico</w:t>
-      </w:r>
+        <w:t>Estrategia Metodológica</w:t>
+      </w:r>
+      <w:bookmarkStart w:id="19" w:name="_Toc129286631"/>
       <w:bookmarkEnd w:id="18"/>
     </w:p>
-    <w:p>
-      <w:pPr>
-        <w:spacing w:after="160" w:line="480" w:lineRule="auto"/>
-        <w:rPr>
-          <w:rFonts w:ascii="Times New Roman" w:eastAsia="GaramondITCbyBT-Light" w:hAnsi="Times New Roman" w:cs="Times New Roman"/>
-          <w:color w:val="FF0000"/>
-          <w:sz w:val="24"/>
-          <w:szCs w:val="24"/>
-        </w:rPr>
-      </w:pPr>
-      <w:r>
-        <w:rPr>
-          <w:rFonts w:ascii="Times New Roman" w:eastAsia="GaramondITCbyBT-Light" w:hAnsi="Times New Roman" w:cs="Times New Roman"/>
-          <w:color w:val="FF0000"/>
-          <w:sz w:val="24"/>
-          <w:szCs w:val="24"/>
-        </w:rPr>
-        <w:t>Dependiendo de la naturaleza del trabajo de grado, se pueden desarrollar aspectos teóricos, contextuales o legales que permitan comprender el tema de estudio. Es importante realizar una búsqueda bibliográfica sobre el tema de investigación, para así crear un buen soporte conceptual.</w:t>
-      </w:r>
-    </w:p>
-    <w:p>
-      <w:pPr>
-        <w:spacing w:after="160" w:line="480" w:lineRule="auto"/>
-        <w:rPr>
-          <w:rFonts w:ascii="Times New Roman" w:eastAsia="GaramondITCbyBT-Light" w:hAnsi="Times New Roman" w:cs="Times New Roman"/>
-          <w:color w:val="FF0000"/>
-          <w:sz w:val="24"/>
-          <w:szCs w:val="24"/>
-        </w:rPr>
-      </w:pPr>
-    </w:p>
-    <w:p>
-      <w:pPr>
-        <w:spacing w:after="160" w:line="480" w:lineRule="auto"/>
-        <w:rPr>
-          <w:rFonts w:ascii="Times New Roman" w:eastAsia="GaramondITCbyBT-Light" w:hAnsi="Times New Roman" w:cs="Times New Roman"/>
-          <w:color w:val="FF0000"/>
-          <w:sz w:val="24"/>
-          <w:szCs w:val="24"/>
-        </w:rPr>
-      </w:pPr>
-      <w:r>
-        <w:rPr>
-          <w:rFonts w:ascii="Times New Roman" w:eastAsia="GaramondITCbyBT-Light" w:hAnsi="Times New Roman" w:cs="Times New Roman"/>
-          <w:color w:val="FF0000"/>
-          <w:sz w:val="24"/>
-          <w:szCs w:val="24"/>
-        </w:rPr>
-        <w:t>La teoría debe tratarse de forma ordenada y coherente, especificar cuáles autores o conceptos se van a utilizar y por qué. La finalidad es crear un cuerpo unificado de criterios que sirva para comprender y analizar el tema propuesto.</w:t>
-      </w:r>
-    </w:p>
-    <w:p>
-      <w:pPr>
-        <w:spacing w:after="160" w:line="480" w:lineRule="auto"/>
-        <w:rPr>
-          <w:rFonts w:ascii="Times New Roman" w:hAnsi="Times New Roman" w:cs="Times New Roman"/>
-          <w:sz w:val="24"/>
-          <w:szCs w:val="24"/>
-        </w:rPr>
-      </w:pPr>
-      <w:bookmarkStart w:id="19" w:name="_Toc129286631"/>
-    </w:p>
-    <w:p>
-      <w:pPr>
-        <w:spacing w:after="160" w:line="480" w:lineRule="auto"/>
-        <w:rPr>
-          <w:rFonts w:ascii="Times New Roman" w:hAnsi="Times New Roman" w:cs="Times New Roman"/>
-          <w:b/>
-          <w:sz w:val="36"/>
-          <w:szCs w:val="36"/>
-        </w:rPr>
-      </w:pPr>
-      <w:r>
-        <w:rPr>
-          <w:rFonts w:ascii="Times New Roman" w:hAnsi="Times New Roman" w:cs="Times New Roman"/>
-          <w:b/>
-          <w:sz w:val="36"/>
-          <w:szCs w:val="36"/>
-        </w:rPr>
-        <w:t>Estrategia Metodológica</w:t>
-      </w:r>
-      <w:bookmarkEnd w:id="19"/>
-    </w:p>
+    <w:bookmarkEnd w:id="19"/>
     <w:p>
       <w:pPr>
         <w:pStyle w:val="Prrafodelista"/>
@@ -9330,14 +9756,7 @@
         <w:rPr>
           <w:sz w:val="24"/>
         </w:rPr>
-        <w:t xml:space="preserve">La estrategia de este proyecto se define en 2 momentos: Recolección de la información e Implementación del proyecto; La recolección de información se fundamenta en que los especialistas de las áreas Agrícola y Pecuaria buscarán las fuentes de información que permitan nutrir la base de datos del sistema de información, la información faltante se irá nutriendo con el equipo de investigación. La implementación del proyecto se buscará llegar a un punto de estabilidad donde se pueda poner en marcha un entregable mínimo funcional que permita dar a conocer el aplicativo e ir trabajando en las mejoras y corrección de errores; Luego del mínimo funcional se irán implementando módulos por etapas dependiendo de la necesidad o importancia que se le defina a cada uno de los módulos. Se </w:t>
-      </w:r>
-      <w:r>
-        <w:rPr>
-          <w:sz w:val="24"/>
-        </w:rPr>
-        <w:lastRenderedPageBreak/>
-        <w:t>implementarán integraciones con Apis externas a las que haya lugar y se establecerán protocolos de seguridad necesarios en los módulos que requieran acceso a datos sensibles o transacciones.</w:t>
+        <w:t>La estrategia de este proyecto se define en 2 momentos: Recolección de la información e Implementación del proyecto; La recolección de información se fundamenta en que los especialistas de las áreas Agrícola y Pecuaria buscarán las fuentes de información que permitan nutrir la base de datos del sistema de información, la información faltante se irá nutriendo con el equipo de investigación. La implementación del proyecto se buscará llegar a un punto de estabilidad donde se pueda poner en marcha un entregable mínimo funcional que permita dar a conocer el aplicativo e ir trabajando en las mejoras y corrección de errores; Luego del mínimo funcional se irán implementando módulos por etapas dependiendo de la necesidad o importancia que se le defina a cada uno de los módulos. Se implementarán integraciones con Apis externas a las que haya lugar y se establecerán protocolos de seguridad necesarios en los módulos que requieran acceso a datos sensibles o transacciones.</w:t>
       </w:r>
     </w:p>
     <w:p>
@@ -9400,6 +9819,7 @@
           <w:sz w:val="24"/>
           <w:lang w:val="es-CO"/>
         </w:rPr>
+        <w:lastRenderedPageBreak/>
         <w:t>Enfoque Metodológico</w:t>
       </w:r>
       <w:r>
@@ -9414,10 +9834,84 @@
       <w:r>
         <w:rPr>
           <w:rFonts w:ascii="Times New Roman" w:hAnsi="Times New Roman"/>
+          <w:bCs/>
           <w:sz w:val="24"/>
           <w:lang w:val="es-CO"/>
         </w:rPr>
-        <w:t>Desarrollo de software.</w:t>
+        <w:t>El enfoque metodológico que se puede identificar en la estrategia descrita es una combinación de los enfoques de investigación exploratoria y de desarrollo de sistemas</w:t>
+      </w:r>
+      <w:r>
+        <w:rPr>
+          <w:rFonts w:ascii="Times New Roman" w:hAnsi="Times New Roman"/>
+          <w:bCs/>
+          <w:sz w:val="24"/>
+          <w:lang w:val="es-CO"/>
+        </w:rPr>
+        <w:t>:</w:t>
+      </w:r>
+    </w:p>
+    <w:p>
+      <w:pPr>
+        <w:pStyle w:val="Prrafodelista"/>
+        <w:numPr>
+          <w:ilvl w:val="1"/>
+          <w:numId w:val="5"/>
+        </w:numPr>
+        <w:spacing w:line="480" w:lineRule="auto"/>
+        <w:rPr>
+          <w:rFonts w:ascii="Times New Roman" w:hAnsi="Times New Roman"/>
+          <w:sz w:val="24"/>
+          <w:lang w:val="es-CO"/>
+        </w:rPr>
+      </w:pPr>
+      <w:r>
+        <w:rPr>
+          <w:rFonts w:ascii="Times New Roman" w:hAnsi="Times New Roman"/>
+          <w:sz w:val="24"/>
+          <w:lang w:val="es-CO"/>
+        </w:rPr>
+        <w:t>La fase de recolección de información se enfoca en la investigación exploratoria, ya que se busca encontrar fuentes de información que permitan nutrir la base de datos del sistema de información y se irá nutriendo con el equipo de investigación. En este caso, se busca explorar y recopilar información relevante para la implementación del sistema de información.</w:t>
+      </w:r>
+    </w:p>
+    <w:p>
+      <w:pPr>
+        <w:pStyle w:val="Prrafodelista"/>
+        <w:numPr>
+          <w:ilvl w:val="1"/>
+          <w:numId w:val="5"/>
+        </w:numPr>
+        <w:spacing w:line="480" w:lineRule="auto"/>
+        <w:rPr>
+          <w:rFonts w:ascii="Times New Roman" w:hAnsi="Times New Roman"/>
+          <w:sz w:val="24"/>
+          <w:lang w:val="es-CO"/>
+        </w:rPr>
+      </w:pPr>
+      <w:r>
+        <w:rPr>
+          <w:rFonts w:ascii="Times New Roman" w:hAnsi="Times New Roman"/>
+          <w:sz w:val="24"/>
+          <w:lang w:val="es-CO"/>
+        </w:rPr>
+        <w:t xml:space="preserve">La implementación del proyecto se enfoca en el desarrollo de sistemas, ya que se busca llegar a un punto de estabilidad donde se pueda poner en marcha un entregable mínimo funcional que permita dar a conocer el aplicativo e ir trabajando en las mejoras y corrección de errores. Se busca desarrollar el sistema de información en módulos por etapas, integrando </w:t>
+      </w:r>
+      <w:proofErr w:type="spellStart"/>
+      <w:r>
+        <w:rPr>
+          <w:rFonts w:ascii="Times New Roman" w:hAnsi="Times New Roman"/>
+          <w:sz w:val="24"/>
+          <w:lang w:val="es-CO"/>
+        </w:rPr>
+        <w:t>APIs</w:t>
+      </w:r>
+      <w:proofErr w:type="spellEnd"/>
+      <w:r>
+        <w:rPr>
+          <w:rFonts w:ascii="Times New Roman" w:hAnsi="Times New Roman"/>
+          <w:sz w:val="24"/>
+          <w:lang w:val="es-CO"/>
+        </w:rPr>
+        <w:t xml:space="preserve"> externas y estableciendo protocolos de seguridad necesarios.</w:t>
       </w:r>
     </w:p>
     <w:p>
@@ -9463,7 +9957,39 @@
           <w:rFonts w:ascii="Times New Roman" w:hAnsi="Times New Roman"/>
           <w:sz w:val="24"/>
         </w:rPr>
-        <w:t>El presente proyecto se estructura con metodologías ágiles, XP(Extreme  Programming) “Es  una  disciplina  de  desarrollo  de  software  basada en  los  métodos  ágiles,  que  evidencia  principios  tales  como  el  desarrollo  incremental,  la  participación activa del cliente, el interés en las personas y no en los procesos como elemento principal, y aceptar el cambio y la simplicidad (Beck et al., 2001); en el proceso de recolección de información se utilizó la entrevista y encuesta como fuente inicial o punto de partida para direccionar las funcionalidades y el alcance del sistema de información, el formato de requisitos de software Está basado y es conforme con el estándar IEEE Std 830-1998.</w:t>
+        <w:t xml:space="preserve">El presente proyecto se estructura con metodologías ágiles, XP(Extreme  </w:t>
+      </w:r>
+      <w:proofErr w:type="spellStart"/>
+      <w:r>
+        <w:rPr>
+          <w:rFonts w:ascii="Times New Roman" w:hAnsi="Times New Roman"/>
+          <w:sz w:val="24"/>
+        </w:rPr>
+        <w:t>Programming</w:t>
+      </w:r>
+      <w:proofErr w:type="spellEnd"/>
+      <w:r>
+        <w:rPr>
+          <w:rFonts w:ascii="Times New Roman" w:hAnsi="Times New Roman"/>
+          <w:sz w:val="24"/>
+        </w:rPr>
+        <w:t xml:space="preserve">) “Es  una  disciplina  de  desarrollo  de  software  basada en  los  métodos  ágiles,  que  evidencia  principios  tales  como  el  desarrollo  incremental,  la  participación activa del cliente, el interés en las personas y no en los procesos como elemento principal, y aceptar el cambio y la simplicidad (Beck et al., 2001); en el proceso de recolección de información se utilizó la entrevista y encuesta como fuente inicial o punto de partida para direccionar las funcionalidades y el alcance del sistema de información, el formato de requisitos de software Está basado y es conforme con el estándar IEEE </w:t>
+      </w:r>
+      <w:proofErr w:type="spellStart"/>
+      <w:r>
+        <w:rPr>
+          <w:rFonts w:ascii="Times New Roman" w:hAnsi="Times New Roman"/>
+          <w:sz w:val="24"/>
+        </w:rPr>
+        <w:t>Std</w:t>
+      </w:r>
+      <w:proofErr w:type="spellEnd"/>
+      <w:r>
+        <w:rPr>
+          <w:rFonts w:ascii="Times New Roman" w:hAnsi="Times New Roman"/>
+          <w:sz w:val="24"/>
+        </w:rPr>
+        <w:t xml:space="preserve"> 830-1998.</w:t>
       </w:r>
     </w:p>
     <w:p>
@@ -9519,17 +10045,16 @@
           <w:rFonts w:ascii="Times New Roman" w:hAnsi="Times New Roman"/>
           <w:sz w:val="24"/>
         </w:rPr>
-        <w:t>Para el presente proyecto se utilizará una metodología ágil,  la cual es conocida por ser una metodología dinámica que trabaja por SPRINTS “Iteraciones de 1 a 4 semanas” en las cuales se priorizan las tareas más importantes y se define el tiempo de entrega de los requerimientos priorizados.</w:t>
-      </w:r>
-    </w:p>
-    <w:p>
-      <w:pPr>
-        <w:spacing w:line="480" w:lineRule="auto"/>
+        <w:t xml:space="preserve">Para el presente proyecto se utilizará una metodología ágil,  la cual es conocida por ser una metodología dinámica que trabaja por SPRINTS “Iteraciones de 1 a 4 semanas” en las cuales se </w:t>
+      </w:r>
+      <w:r>
         <w:rPr>
           <w:rFonts w:ascii="Times New Roman" w:hAnsi="Times New Roman"/>
           <w:sz w:val="24"/>
         </w:rPr>
-      </w:pPr>
+        <w:lastRenderedPageBreak/>
+        <w:t>priorizan las tareas más importantes y se define el tiempo de entrega de los requerimientos priorizados.</w:t>
+      </w:r>
     </w:p>
     <w:p>
       <w:pPr>
@@ -9539,13 +10064,21 @@
           <w:sz w:val="24"/>
         </w:rPr>
       </w:pPr>
+    </w:p>
+    <w:p>
+      <w:pPr>
+        <w:spacing w:line="480" w:lineRule="auto"/>
+        <w:rPr>
+          <w:rFonts w:ascii="Times New Roman" w:hAnsi="Times New Roman"/>
+          <w:sz w:val="24"/>
+        </w:rPr>
+      </w:pPr>
       <w:r>
         <w:rPr>
           <w:noProof/>
           <w:sz w:val="24"/>
           <w:szCs w:val="24"/>
         </w:rPr>
-        <w:lastRenderedPageBreak/>
         <w:drawing>
           <wp:inline distT="114300" distB="114300" distL="114300" distR="114300" wp14:anchorId="2C5CC283" wp14:editId="1CC2F6BE">
             <wp:extent cx="5943600" cy="3771900"/>
@@ -9560,7 +10093,7 @@
                     <pic:cNvPicPr preferRelativeResize="0"/>
                   </pic:nvPicPr>
                   <pic:blipFill>
-                    <a:blip r:embed="rId24"/>
+                    <a:blip r:embed="rId23"/>
                     <a:srcRect/>
                     <a:stretch>
                       <a:fillRect/>
@@ -9733,12 +10266,29 @@
           <w:rFonts w:ascii="Times New Roman" w:hAnsi="Times New Roman"/>
         </w:rPr>
       </w:pPr>
+      <w:proofErr w:type="spellStart"/>
       <w:r>
         <w:rPr>
           <w:rFonts w:ascii="Times New Roman" w:hAnsi="Times New Roman"/>
         </w:rPr>
-        <w:t>Projects GitHub – Tablero Canvas</w:t>
-      </w:r>
+        <w:lastRenderedPageBreak/>
+        <w:t>Projects</w:t>
+      </w:r>
+      <w:proofErr w:type="spellEnd"/>
+      <w:r>
+        <w:rPr>
+          <w:rFonts w:ascii="Times New Roman" w:hAnsi="Times New Roman"/>
+        </w:rPr>
+        <w:t xml:space="preserve"> GitHub – Tablero </w:t>
+      </w:r>
+      <w:proofErr w:type="spellStart"/>
+      <w:r>
+        <w:rPr>
+          <w:rFonts w:ascii="Times New Roman" w:hAnsi="Times New Roman"/>
+        </w:rPr>
+        <w:t>Canvas</w:t>
+      </w:r>
+      <w:proofErr w:type="spellEnd"/>
     </w:p>
     <w:p>
       <w:pPr>
@@ -9822,13 +10372,14 @@
           <w:rFonts w:ascii="Times New Roman" w:hAnsi="Times New Roman"/>
         </w:rPr>
       </w:pPr>
+      <w:proofErr w:type="spellStart"/>
       <w:r>
         <w:rPr>
           <w:rFonts w:ascii="Times New Roman" w:hAnsi="Times New Roman"/>
         </w:rPr>
-        <w:lastRenderedPageBreak/>
         <w:t>Meet</w:t>
       </w:r>
+      <w:proofErr w:type="spellEnd"/>
     </w:p>
     <w:p>
       <w:pPr>
@@ -9869,8 +10420,16 @@
         <w:rPr>
           <w:rFonts w:ascii="Times New Roman" w:hAnsi="Times New Roman"/>
         </w:rPr>
-        <w:t>Visual Studio Code</w:t>
-      </w:r>
+        <w:t xml:space="preserve">Visual Studio </w:t>
+      </w:r>
+      <w:proofErr w:type="spellStart"/>
+      <w:r>
+        <w:rPr>
+          <w:rFonts w:ascii="Times New Roman" w:hAnsi="Times New Roman"/>
+        </w:rPr>
+        <w:t>Code</w:t>
+      </w:r>
+      <w:proofErr w:type="spellEnd"/>
     </w:p>
     <w:p>
       <w:pPr>
@@ -9919,8 +10478,16 @@
         <w:rPr>
           <w:rFonts w:ascii="Times New Roman" w:hAnsi="Times New Roman"/>
         </w:rPr>
-        <w:t xml:space="preserve"> Mysql</w:t>
-      </w:r>
+        <w:t xml:space="preserve"> </w:t>
+      </w:r>
+      <w:proofErr w:type="spellStart"/>
+      <w:r>
+        <w:rPr>
+          <w:rFonts w:ascii="Times New Roman" w:hAnsi="Times New Roman"/>
+        </w:rPr>
+        <w:t>Mysql</w:t>
+      </w:r>
+      <w:proofErr w:type="spellEnd"/>
     </w:p>
     <w:p>
       <w:pPr>
@@ -9940,13 +10507,59 @@
           <w:b/>
           <w:bCs/>
         </w:rPr>
-        <w:t>Back-End:</w:t>
-      </w:r>
+        <w:t>Back-</w:t>
+      </w:r>
+      <w:proofErr w:type="spellStart"/>
       <w:r>
         <w:rPr>
           <w:rFonts w:ascii="Times New Roman" w:hAnsi="Times New Roman"/>
-        </w:rPr>
-        <w:t xml:space="preserve"> Node Js </w:t>
+          <w:b/>
+          <w:bCs/>
+        </w:rPr>
+        <w:t>End</w:t>
+      </w:r>
+      <w:proofErr w:type="spellEnd"/>
+      <w:r>
+        <w:rPr>
+          <w:rFonts w:ascii="Times New Roman" w:hAnsi="Times New Roman"/>
+          <w:b/>
+          <w:bCs/>
+        </w:rPr>
+        <w:t>:</w:t>
+      </w:r>
+      <w:r>
+        <w:rPr>
+          <w:rFonts w:ascii="Times New Roman" w:hAnsi="Times New Roman"/>
+        </w:rPr>
+        <w:t xml:space="preserve"> </w:t>
+      </w:r>
+      <w:proofErr w:type="spellStart"/>
+      <w:r>
+        <w:rPr>
+          <w:rFonts w:ascii="Times New Roman" w:hAnsi="Times New Roman"/>
+        </w:rPr>
+        <w:t>Node</w:t>
+      </w:r>
+      <w:proofErr w:type="spellEnd"/>
+      <w:r>
+        <w:rPr>
+          <w:rFonts w:ascii="Times New Roman" w:hAnsi="Times New Roman"/>
+        </w:rPr>
+        <w:t xml:space="preserve"> </w:t>
+      </w:r>
+      <w:proofErr w:type="spellStart"/>
+      <w:r>
+        <w:rPr>
+          <w:rFonts w:ascii="Times New Roman" w:hAnsi="Times New Roman"/>
+        </w:rPr>
+        <w:t>Js</w:t>
+      </w:r>
+      <w:proofErr w:type="spellEnd"/>
+      <w:r>
+        <w:rPr>
+          <w:rFonts w:ascii="Times New Roman" w:hAnsi="Times New Roman"/>
+        </w:rPr>
+        <w:t xml:space="preserve"> </w:t>
       </w:r>
       <w:r>
         <w:rPr>
@@ -9977,11 +10590,19 @@
         </w:rPr>
         <w:t xml:space="preserve">API: </w:t>
       </w:r>
+      <w:proofErr w:type="spellStart"/>
       <w:r>
         <w:rPr>
           <w:rFonts w:ascii="Times New Roman" w:hAnsi="Times New Roman"/>
         </w:rPr>
-        <w:t>RESTful propias y de terceros</w:t>
+        <w:t>RESTful</w:t>
+      </w:r>
+      <w:proofErr w:type="spellEnd"/>
+      <w:r>
+        <w:rPr>
+          <w:rFonts w:ascii="Times New Roman" w:hAnsi="Times New Roman"/>
+        </w:rPr>
+        <w:t xml:space="preserve"> propias y de terceros</w:t>
       </w:r>
     </w:p>
     <w:p>
@@ -10013,21 +10634,46 @@
           <w:rFonts w:ascii="Times New Roman" w:hAnsi="Times New Roman"/>
           <w:lang w:val="en-US"/>
         </w:rPr>
-        <w:t>Angular (Html, C</w:t>
-      </w:r>
+        <w:t xml:space="preserve">Angular (Html, </w:t>
+      </w:r>
+      <w:proofErr w:type="spellStart"/>
       <w:r>
         <w:rPr>
           <w:rFonts w:ascii="Times New Roman" w:hAnsi="Times New Roman"/>
           <w:lang w:val="en-US"/>
         </w:rPr>
-        <w:t>ss</w:t>
+        <w:t>C</w:t>
       </w:r>
       <w:r>
         <w:rPr>
           <w:rFonts w:ascii="Times New Roman" w:hAnsi="Times New Roman"/>
           <w:lang w:val="en-US"/>
         </w:rPr>
-        <w:t>, JavaScript, TypeScrip)</w:t>
+        <w:t>ss</w:t>
+      </w:r>
+      <w:proofErr w:type="spellEnd"/>
+      <w:r>
+        <w:rPr>
+          <w:rFonts w:ascii="Times New Roman" w:hAnsi="Times New Roman"/>
+          <w:lang w:val="en-US"/>
+        </w:rPr>
+        <w:t xml:space="preserve">, JavaScript, </w:t>
+      </w:r>
+      <w:proofErr w:type="spellStart"/>
+      <w:r>
+        <w:rPr>
+          <w:rFonts w:ascii="Times New Roman" w:hAnsi="Times New Roman"/>
+          <w:lang w:val="en-US"/>
+        </w:rPr>
+        <w:t>TypeScrip</w:t>
+      </w:r>
+      <w:proofErr w:type="spellEnd"/>
+      <w:r>
+        <w:rPr>
+          <w:rFonts w:ascii="Times New Roman" w:hAnsi="Times New Roman"/>
+          <w:lang w:val="en-US"/>
+        </w:rPr>
+        <w:t>)</w:t>
       </w:r>
     </w:p>
     <w:p>
@@ -10052,7 +10698,27 @@
           <w:bCs/>
           <w:lang w:val="en-US"/>
         </w:rPr>
-        <w:t xml:space="preserve">Framework Css: </w:t>
+        <w:t xml:space="preserve">Framework </w:t>
+      </w:r>
+      <w:proofErr w:type="spellStart"/>
+      <w:r>
+        <w:rPr>
+          <w:rFonts w:ascii="Times New Roman" w:hAnsi="Times New Roman"/>
+          <w:b/>
+          <w:bCs/>
+          <w:lang w:val="en-US"/>
+        </w:rPr>
+        <w:t>Css</w:t>
+      </w:r>
+      <w:proofErr w:type="spellEnd"/>
+      <w:r>
+        <w:rPr>
+          <w:rFonts w:ascii="Times New Roman" w:hAnsi="Times New Roman"/>
+          <w:b/>
+          <w:bCs/>
+          <w:lang w:val="en-US"/>
+        </w:rPr>
+        <w:t xml:space="preserve">: </w:t>
       </w:r>
       <w:r>
         <w:rPr>
@@ -10077,6 +10743,7 @@
           <w:lang w:val="en-US"/>
         </w:rPr>
       </w:pPr>
+      <w:proofErr w:type="spellStart"/>
       <w:r>
         <w:rPr>
           <w:rFonts w:ascii="Times New Roman" w:hAnsi="Times New Roman"/>
@@ -10084,7 +10751,17 @@
           <w:bCs/>
           <w:lang w:val="en-US"/>
         </w:rPr>
-        <w:t xml:space="preserve">Pruebas: </w:t>
+        <w:t>Pruebas</w:t>
+      </w:r>
+      <w:proofErr w:type="spellEnd"/>
+      <w:r>
+        <w:rPr>
+          <w:rFonts w:ascii="Times New Roman" w:hAnsi="Times New Roman"/>
+          <w:b/>
+          <w:bCs/>
+          <w:lang w:val="en-US"/>
+        </w:rPr>
+        <w:t xml:space="preserve">: </w:t>
       </w:r>
       <w:r>
         <w:rPr>
@@ -10622,6 +11299,7 @@
           <w:lang w:eastAsia="es-ES"/>
         </w:rPr>
       </w:pPr>
+      <w:proofErr w:type="spellStart"/>
       <w:r>
         <w:rPr>
           <w:rFonts w:ascii="Times New Roman" w:eastAsia="Times New Roman" w:hAnsi="Times New Roman" w:cs="Times New Roman"/>
@@ -10630,7 +11308,18 @@
           <w:szCs w:val="24"/>
           <w:lang w:eastAsia="es-ES"/>
         </w:rPr>
-        <w:t>Mokups:</w:t>
+        <w:t>Mokups</w:t>
+      </w:r>
+      <w:proofErr w:type="spellEnd"/>
+      <w:r>
+        <w:rPr>
+          <w:rFonts w:ascii="Times New Roman" w:eastAsia="Times New Roman" w:hAnsi="Times New Roman" w:cs="Times New Roman"/>
+          <w:color w:val="FF0000"/>
+          <w:sz w:val="24"/>
+          <w:szCs w:val="24"/>
+          <w:lang w:eastAsia="es-ES"/>
+        </w:rPr>
+        <w:t>:</w:t>
       </w:r>
     </w:p>
     <w:p>
@@ -10982,7 +11671,7 @@
         </w:rPr>
         <w:t xml:space="preserve">Quesada, A. Flores, R. Sancho, F. (1999) Sistema de información del sector agropecuario costarricense INFOAGRO. </w:t>
       </w:r>
-      <w:hyperlink r:id="rId25">
+      <w:hyperlink r:id="rId24">
         <w:r>
           <w:rPr>
             <w:color w:val="0563C1"/>
@@ -11012,7 +11701,7 @@
         </w:rPr>
         <w:t xml:space="preserve">Gómez Díaz, E. (2017). Desarrollo de un sistema de información gerencial en las áreas críticas de las PYMES del sector agropecuario del municipio de Sogamoso. (Trabajo de pregrado). Universidad Pedagógica y Tecnológica de Colombia, Sogamoso. </w:t>
       </w:r>
-      <w:hyperlink r:id="rId26">
+      <w:hyperlink r:id="rId25">
         <w:r>
           <w:rPr>
             <w:color w:val="1155CC"/>
@@ -11042,7 +11731,7 @@
         </w:rPr>
         <w:t xml:space="preserve">Zuluaga Sánchez, A y. (2010). Diagnóstico de comunicación para el Sistema de Información del Sector Agropecuario del Valle del Cauca (SISAV). Universidad Autónoma de Occidente. </w:t>
       </w:r>
-      <w:hyperlink r:id="rId27">
+      <w:hyperlink r:id="rId26">
         <w:r>
           <w:rPr>
             <w:color w:val="1155CC"/>
@@ -11067,9 +11756,17 @@
         </w:rPr>
       </w:pPr>
       <w:r>
-        <w:t xml:space="preserve">Urbano E. Gómez, Jesika P. Pérez y José L. Ramírez. (2016). Sistema de Información Agrícola para la disminución de Brechas entre Oferta y Demanda - AGROCRAFT. </w:t>
-      </w:r>
-      <w:hyperlink r:id="rId28">
+        <w:t xml:space="preserve">Urbano E. Gómez, </w:t>
+      </w:r>
+      <w:proofErr w:type="spellStart"/>
+      <w:r>
+        <w:t>Jesika</w:t>
+      </w:r>
+      <w:proofErr w:type="spellEnd"/>
+      <w:r>
+        <w:t xml:space="preserve"> P. Pérez y José L. Ramírez. (2016). Sistema de Información Agrícola para la disminución de Brechas entre Oferta y Demanda - AGROCRAFT. </w:t>
+      </w:r>
+      <w:hyperlink r:id="rId27">
         <w:r>
           <w:rPr>
             <w:color w:val="1155CC"/>
@@ -11110,7 +11807,7 @@
         </w:rPr>
         <w:t xml:space="preserve"> </w:t>
       </w:r>
-      <w:hyperlink r:id="rId29">
+      <w:hyperlink r:id="rId28">
         <w:r>
           <w:rPr>
             <w:color w:val="1155CC"/>
@@ -11133,10 +11830,47 @@
           <w:sz w:val="24"/>
         </w:rPr>
       </w:pPr>
-      <w:r>
-        <w:t xml:space="preserve">Deemer, P. Benefield, G. Larman, C. Vodde, B. Antoni, L. (2009). The Scrum Primer “Información básica de scrum”. </w:t>
-      </w:r>
-      <w:hyperlink r:id="rId30">
+      <w:proofErr w:type="spellStart"/>
+      <w:r>
+        <w:t>Deemer</w:t>
+      </w:r>
+      <w:proofErr w:type="spellEnd"/>
+      <w:r>
+        <w:t xml:space="preserve">, P. </w:t>
+      </w:r>
+      <w:proofErr w:type="spellStart"/>
+      <w:r>
+        <w:t>Benefield</w:t>
+      </w:r>
+      <w:proofErr w:type="spellEnd"/>
+      <w:r>
+        <w:t xml:space="preserve">, G. </w:t>
+      </w:r>
+      <w:proofErr w:type="spellStart"/>
+      <w:r>
+        <w:t>Larman</w:t>
+      </w:r>
+      <w:proofErr w:type="spellEnd"/>
+      <w:r>
+        <w:t xml:space="preserve">, C. </w:t>
+      </w:r>
+      <w:proofErr w:type="spellStart"/>
+      <w:r>
+        <w:t>Vodde</w:t>
+      </w:r>
+      <w:proofErr w:type="spellEnd"/>
+      <w:r>
+        <w:t xml:space="preserve">, B. Antoni, L. (2009). </w:t>
+      </w:r>
+      <w:proofErr w:type="spellStart"/>
+      <w:r>
+        <w:t>The</w:t>
+      </w:r>
+      <w:proofErr w:type="spellEnd"/>
+      <w:r>
+        <w:t xml:space="preserve"> Scrum Primer “Información básica de scrum”. </w:t>
+      </w:r>
+      <w:hyperlink r:id="rId29">
         <w:r>
           <w:rPr>
             <w:color w:val="1155CC"/>
@@ -11165,7 +11899,7 @@
       <w:r>
         <w:t xml:space="preserve">O. A. Pérez A., «Cuatro enfoques metodológicos para el desarrollo de Software RUP – MSF – XP - SCRUM», I, vol. 6, n.º 10, pp. 64–78, feb. 2011. </w:t>
       </w:r>
-      <w:hyperlink r:id="rId31" w:anchor=":~:text=El%20presente%20art%C3%ADculo%20aborda%20el,caracter%C3%ADsticas%20propias%20de%20cada%20metodolog%C3%ADa">
+      <w:hyperlink r:id="rId30" w:anchor=":~:text=El%20presente%20art%C3%ADculo%20aborda%20el,caracter%C3%ADsticas%20propias%20de%20cada%20metodolog%C3%ADa">
         <w:r>
           <w:rPr>
             <w:color w:val="1155CC"/>
@@ -11199,6 +11933,7 @@
           <w:sz w:val="24"/>
         </w:rPr>
       </w:pPr>
+      <w:proofErr w:type="spellStart"/>
       <w:r>
         <w:rPr>
           <w:color w:val="222222"/>
@@ -11207,9 +11942,64 @@
           <w:highlight w:val="white"/>
           <w:lang w:val="en-US"/>
         </w:rPr>
-        <w:t xml:space="preserve">AgroWin, C. (2018). ContaPyme y AgroWin. </w:t>
-      </w:r>
-      <w:hyperlink r:id="rId32">
+        <w:t>AgroWin</w:t>
+      </w:r>
+      <w:proofErr w:type="spellEnd"/>
+      <w:r>
+        <w:rPr>
+          <w:color w:val="222222"/>
+          <w:sz w:val="20"/>
+          <w:szCs w:val="20"/>
+          <w:highlight w:val="white"/>
+          <w:lang w:val="en-US"/>
+        </w:rPr>
+        <w:t xml:space="preserve">, C. (2018). </w:t>
+      </w:r>
+      <w:proofErr w:type="spellStart"/>
+      <w:r>
+        <w:rPr>
+          <w:color w:val="222222"/>
+          <w:sz w:val="20"/>
+          <w:szCs w:val="20"/>
+          <w:highlight w:val="white"/>
+          <w:lang w:val="en-US"/>
+        </w:rPr>
+        <w:t>ContaPyme</w:t>
+      </w:r>
+      <w:proofErr w:type="spellEnd"/>
+      <w:r>
+        <w:rPr>
+          <w:color w:val="222222"/>
+          <w:sz w:val="20"/>
+          <w:szCs w:val="20"/>
+          <w:highlight w:val="white"/>
+          <w:lang w:val="en-US"/>
+        </w:rPr>
+        <w:t xml:space="preserve"> y </w:t>
+      </w:r>
+      <w:proofErr w:type="spellStart"/>
+      <w:r>
+        <w:rPr>
+          <w:color w:val="222222"/>
+          <w:sz w:val="20"/>
+          <w:szCs w:val="20"/>
+          <w:highlight w:val="white"/>
+          <w:lang w:val="en-US"/>
+        </w:rPr>
+        <w:t>AgroWin</w:t>
+      </w:r>
+      <w:proofErr w:type="spellEnd"/>
+      <w:r>
+        <w:rPr>
+          <w:color w:val="222222"/>
+          <w:sz w:val="20"/>
+          <w:szCs w:val="20"/>
+          <w:highlight w:val="white"/>
+          <w:lang w:val="en-US"/>
+        </w:rPr>
+        <w:t xml:space="preserve">. </w:t>
+      </w:r>
+      <w:hyperlink r:id="rId31">
         <w:r>
           <w:rPr>
             <w:color w:val="0563C1"/>
@@ -12236,6 +13026,119 @@
     </w:lvl>
   </w:abstractNum>
   <w:abstractNum w:abstractNumId="4" w15:restartNumberingAfterBreak="0">
+    <w:nsid w:val="14826906"/>
+    <w:multiLevelType w:val="hybridMultilevel"/>
+    <w:tmpl w:val="D5A0FC3C"/>
+    <w:lvl w:ilvl="0" w:tplc="240A0001">
+      <w:start w:val="1"/>
+      <w:numFmt w:val="bullet"/>
+      <w:lvlText w:val=""/>
+      <w:lvlJc w:val="left"/>
+      <w:pPr>
+        <w:ind w:left="720" w:hanging="360"/>
+      </w:pPr>
+      <w:rPr>
+        <w:rFonts w:ascii="Symbol" w:hAnsi="Symbol" w:hint="default"/>
+      </w:rPr>
+    </w:lvl>
+    <w:lvl w:ilvl="1" w:tplc="240A0003" w:tentative="1">
+      <w:start w:val="1"/>
+      <w:numFmt w:val="bullet"/>
+      <w:lvlText w:val="o"/>
+      <w:lvlJc w:val="left"/>
+      <w:pPr>
+        <w:ind w:left="1440" w:hanging="360"/>
+      </w:pPr>
+      <w:rPr>
+        <w:rFonts w:ascii="Courier New" w:hAnsi="Courier New" w:cs="Courier New" w:hint="default"/>
+      </w:rPr>
+    </w:lvl>
+    <w:lvl w:ilvl="2" w:tplc="240A0005" w:tentative="1">
+      <w:start w:val="1"/>
+      <w:numFmt w:val="bullet"/>
+      <w:lvlText w:val=""/>
+      <w:lvlJc w:val="left"/>
+      <w:pPr>
+        <w:ind w:left="2160" w:hanging="360"/>
+      </w:pPr>
+      <w:rPr>
+        <w:rFonts w:ascii="Wingdings" w:hAnsi="Wingdings" w:hint="default"/>
+      </w:rPr>
+    </w:lvl>
+    <w:lvl w:ilvl="3" w:tplc="240A0001" w:tentative="1">
+      <w:start w:val="1"/>
+      <w:numFmt w:val="bullet"/>
+      <w:lvlText w:val=""/>
+      <w:lvlJc w:val="left"/>
+      <w:pPr>
+        <w:ind w:left="2880" w:hanging="360"/>
+      </w:pPr>
+      <w:rPr>
+        <w:rFonts w:ascii="Symbol" w:hAnsi="Symbol" w:hint="default"/>
+      </w:rPr>
+    </w:lvl>
+    <w:lvl w:ilvl="4" w:tplc="240A0003" w:tentative="1">
+      <w:start w:val="1"/>
+      <w:numFmt w:val="bullet"/>
+      <w:lvlText w:val="o"/>
+      <w:lvlJc w:val="left"/>
+      <w:pPr>
+        <w:ind w:left="3600" w:hanging="360"/>
+      </w:pPr>
+      <w:rPr>
+        <w:rFonts w:ascii="Courier New" w:hAnsi="Courier New" w:cs="Courier New" w:hint="default"/>
+      </w:rPr>
+    </w:lvl>
+    <w:lvl w:ilvl="5" w:tplc="240A0005" w:tentative="1">
+      <w:start w:val="1"/>
+      <w:numFmt w:val="bullet"/>
+      <w:lvlText w:val=""/>
+      <w:lvlJc w:val="left"/>
+      <w:pPr>
+        <w:ind w:left="4320" w:hanging="360"/>
+      </w:pPr>
+      <w:rPr>
+        <w:rFonts w:ascii="Wingdings" w:hAnsi="Wingdings" w:hint="default"/>
+      </w:rPr>
+    </w:lvl>
+    <w:lvl w:ilvl="6" w:tplc="240A0001" w:tentative="1">
+      <w:start w:val="1"/>
+      <w:numFmt w:val="bullet"/>
+      <w:lvlText w:val=""/>
+      <w:lvlJc w:val="left"/>
+      <w:pPr>
+        <w:ind w:left="5040" w:hanging="360"/>
+      </w:pPr>
+      <w:rPr>
+        <w:rFonts w:ascii="Symbol" w:hAnsi="Symbol" w:hint="default"/>
+      </w:rPr>
+    </w:lvl>
+    <w:lvl w:ilvl="7" w:tplc="240A0003" w:tentative="1">
+      <w:start w:val="1"/>
+      <w:numFmt w:val="bullet"/>
+      <w:lvlText w:val="o"/>
+      <w:lvlJc w:val="left"/>
+      <w:pPr>
+        <w:ind w:left="5760" w:hanging="360"/>
+      </w:pPr>
+      <w:rPr>
+        <w:rFonts w:ascii="Courier New" w:hAnsi="Courier New" w:cs="Courier New" w:hint="default"/>
+      </w:rPr>
+    </w:lvl>
+    <w:lvl w:ilvl="8" w:tplc="240A0005" w:tentative="1">
+      <w:start w:val="1"/>
+      <w:numFmt w:val="bullet"/>
+      <w:lvlText w:val=""/>
+      <w:lvlJc w:val="left"/>
+      <w:pPr>
+        <w:ind w:left="6480" w:hanging="360"/>
+      </w:pPr>
+      <w:rPr>
+        <w:rFonts w:ascii="Wingdings" w:hAnsi="Wingdings" w:hint="default"/>
+      </w:rPr>
+    </w:lvl>
+  </w:abstractNum>
+  <w:abstractNum w:abstractNumId="5" w15:restartNumberingAfterBreak="0">
     <w:nsid w:val="348C144E"/>
     <w:multiLevelType w:val="multilevel"/>
     <w:tmpl w:val="C5CCCC64"/>
@@ -12348,7 +13251,7 @@
       </w:rPr>
     </w:lvl>
   </w:abstractNum>
-  <w:abstractNum w:abstractNumId="5" w15:restartNumberingAfterBreak="0">
+  <w:abstractNum w:abstractNumId="6" w15:restartNumberingAfterBreak="0">
     <w:nsid w:val="39152CC1"/>
     <w:multiLevelType w:val="multilevel"/>
     <w:tmpl w:val="240A001F"/>
@@ -12434,7 +13337,7 @@
       </w:pPr>
     </w:lvl>
   </w:abstractNum>
-  <w:abstractNum w:abstractNumId="6" w15:restartNumberingAfterBreak="0">
+  <w:abstractNum w:abstractNumId="7" w15:restartNumberingAfterBreak="0">
     <w:nsid w:val="48E23E15"/>
     <w:multiLevelType w:val="multilevel"/>
     <w:tmpl w:val="55ECC1A6"/>
@@ -12547,7 +13450,7 @@
       </w:rPr>
     </w:lvl>
   </w:abstractNum>
-  <w:abstractNum w:abstractNumId="7" w15:restartNumberingAfterBreak="0">
+  <w:abstractNum w:abstractNumId="8" w15:restartNumberingAfterBreak="0">
     <w:nsid w:val="49DF461E"/>
     <w:multiLevelType w:val="multilevel"/>
     <w:tmpl w:val="240A001F"/>
@@ -12633,7 +13536,7 @@
       </w:pPr>
     </w:lvl>
   </w:abstractNum>
-  <w:abstractNum w:abstractNumId="8" w15:restartNumberingAfterBreak="0">
+  <w:abstractNum w:abstractNumId="9" w15:restartNumberingAfterBreak="0">
     <w:nsid w:val="57441093"/>
     <w:multiLevelType w:val="multilevel"/>
     <w:tmpl w:val="FF840198"/>
@@ -12746,7 +13649,7 @@
       </w:rPr>
     </w:lvl>
   </w:abstractNum>
-  <w:abstractNum w:abstractNumId="9" w15:restartNumberingAfterBreak="0">
+  <w:abstractNum w:abstractNumId="10" w15:restartNumberingAfterBreak="0">
     <w:nsid w:val="5ACE4BCF"/>
     <w:multiLevelType w:val="multilevel"/>
     <w:tmpl w:val="11AA2C20"/>
@@ -12859,7 +13762,7 @@
       </w:rPr>
     </w:lvl>
   </w:abstractNum>
-  <w:abstractNum w:abstractNumId="10" w15:restartNumberingAfterBreak="0">
+  <w:abstractNum w:abstractNumId="11" w15:restartNumberingAfterBreak="0">
     <w:nsid w:val="611B1BFE"/>
     <w:multiLevelType w:val="multilevel"/>
     <w:tmpl w:val="240A001F"/>
@@ -12945,7 +13848,7 @@
       </w:pPr>
     </w:lvl>
   </w:abstractNum>
-  <w:abstractNum w:abstractNumId="11" w15:restartNumberingAfterBreak="0">
+  <w:abstractNum w:abstractNumId="12" w15:restartNumberingAfterBreak="0">
     <w:nsid w:val="6A557F74"/>
     <w:multiLevelType w:val="hybridMultilevel"/>
     <w:tmpl w:val="5AEEBBAE"/>
@@ -13058,7 +13961,7 @@
       </w:rPr>
     </w:lvl>
   </w:abstractNum>
-  <w:abstractNum w:abstractNumId="12" w15:restartNumberingAfterBreak="0">
+  <w:abstractNum w:abstractNumId="13" w15:restartNumberingAfterBreak="0">
     <w:nsid w:val="6EB61C9D"/>
     <w:multiLevelType w:val="multilevel"/>
     <w:tmpl w:val="D2300A04"/>
@@ -13171,7 +14074,7 @@
       </w:rPr>
     </w:lvl>
   </w:abstractNum>
-  <w:abstractNum w:abstractNumId="13" w15:restartNumberingAfterBreak="0">
+  <w:abstractNum w:abstractNumId="14" w15:restartNumberingAfterBreak="0">
     <w:nsid w:val="6F085D06"/>
     <w:multiLevelType w:val="hybridMultilevel"/>
     <w:tmpl w:val="785CC184"/>
@@ -13283,7 +14186,7 @@
       </w:rPr>
     </w:lvl>
   </w:abstractNum>
-  <w:abstractNum w:abstractNumId="14" w15:restartNumberingAfterBreak="0">
+  <w:abstractNum w:abstractNumId="15" w15:restartNumberingAfterBreak="0">
     <w:nsid w:val="75033A1E"/>
     <w:multiLevelType w:val="multilevel"/>
     <w:tmpl w:val="C14CF746"/>
@@ -13396,7 +14299,7 @@
       </w:rPr>
     </w:lvl>
   </w:abstractNum>
-  <w:abstractNum w:abstractNumId="15" w15:restartNumberingAfterBreak="0">
+  <w:abstractNum w:abstractNumId="16" w15:restartNumberingAfterBreak="0">
     <w:nsid w:val="75D700C2"/>
     <w:multiLevelType w:val="hybridMultilevel"/>
     <w:tmpl w:val="6F98926E"/>
@@ -13509,7 +14412,7 @@
       </w:rPr>
     </w:lvl>
   </w:abstractNum>
-  <w:abstractNum w:abstractNumId="16" w15:restartNumberingAfterBreak="0">
+  <w:abstractNum w:abstractNumId="17" w15:restartNumberingAfterBreak="0">
     <w:nsid w:val="7ADB7125"/>
     <w:multiLevelType w:val="hybridMultilevel"/>
     <w:tmpl w:val="CFC8BC3E"/>
@@ -13622,7 +14525,7 @@
       </w:rPr>
     </w:lvl>
   </w:abstractNum>
-  <w:abstractNum w:abstractNumId="17" w15:restartNumberingAfterBreak="0">
+  <w:abstractNum w:abstractNumId="18" w15:restartNumberingAfterBreak="0">
     <w:nsid w:val="7ED452C8"/>
     <w:multiLevelType w:val="hybridMultilevel"/>
     <w:tmpl w:val="A75AAAAC"/>
@@ -13736,13 +14639,13 @@
     </w:lvl>
   </w:abstractNum>
   <w:num w:numId="1" w16cid:durableId="1785225226">
-    <w:abstractNumId w:val="10"/>
+    <w:abstractNumId w:val="11"/>
   </w:num>
   <w:num w:numId="2" w16cid:durableId="435058313">
-    <w:abstractNumId w:val="5"/>
+    <w:abstractNumId w:val="6"/>
   </w:num>
   <w:num w:numId="3" w16cid:durableId="1565486172">
-    <w:abstractNumId w:val="7"/>
+    <w:abstractNumId w:val="8"/>
   </w:num>
   <w:num w:numId="4" w16cid:durableId="1579906181">
     <w:abstractNumId w:val="3"/>
@@ -13751,43 +14654,46 @@
     <w:abstractNumId w:val="0"/>
   </w:num>
   <w:num w:numId="6" w16cid:durableId="1903982955">
+    <w:abstractNumId w:val="18"/>
+  </w:num>
+  <w:num w:numId="7" w16cid:durableId="1613321135">
     <w:abstractNumId w:val="17"/>
   </w:num>
-  <w:num w:numId="7" w16cid:durableId="1613321135">
+  <w:num w:numId="8" w16cid:durableId="1864242618">
     <w:abstractNumId w:val="16"/>
-  </w:num>
-  <w:num w:numId="8" w16cid:durableId="1864242618">
-    <w:abstractNumId w:val="15"/>
   </w:num>
   <w:num w:numId="9" w16cid:durableId="1652325030">
     <w:abstractNumId w:val="1"/>
   </w:num>
   <w:num w:numId="10" w16cid:durableId="306209803">
-    <w:abstractNumId w:val="4"/>
+    <w:abstractNumId w:val="5"/>
   </w:num>
   <w:num w:numId="11" w16cid:durableId="184100154">
-    <w:abstractNumId w:val="6"/>
+    <w:abstractNumId w:val="7"/>
   </w:num>
   <w:num w:numId="12" w16cid:durableId="1938446369">
-    <w:abstractNumId w:val="9"/>
+    <w:abstractNumId w:val="10"/>
   </w:num>
   <w:num w:numId="13" w16cid:durableId="2121993012">
-    <w:abstractNumId w:val="13"/>
+    <w:abstractNumId w:val="14"/>
   </w:num>
   <w:num w:numId="14" w16cid:durableId="370810676">
     <w:abstractNumId w:val="2"/>
   </w:num>
   <w:num w:numId="15" w16cid:durableId="11152022">
-    <w:abstractNumId w:val="8"/>
+    <w:abstractNumId w:val="9"/>
   </w:num>
   <w:num w:numId="16" w16cid:durableId="2000577584">
-    <w:abstractNumId w:val="14"/>
+    <w:abstractNumId w:val="15"/>
   </w:num>
   <w:num w:numId="17" w16cid:durableId="1052656332">
+    <w:abstractNumId w:val="13"/>
+  </w:num>
+  <w:num w:numId="18" w16cid:durableId="97870535">
     <w:abstractNumId w:val="12"/>
   </w:num>
-  <w:num w:numId="18" w16cid:durableId="97870535">
-    <w:abstractNumId w:val="11"/>
+  <w:num w:numId="19" w16cid:durableId="707951674">
+    <w:abstractNumId w:val="4"/>
   </w:num>
 </w:numbering>
 </file>

</xml_diff>

<commit_message>
Se agregan elementos est metodologica
Se agregan elementos est metodologica
</commit_message>
<xml_diff>
--- a/documentation/Formato Proy Grado Inv Aplicada IS.docx
+++ b/documentation/Formato Proy Grado Inv Aplicada IS.docx
@@ -82,13 +82,8 @@
         <w:pStyle w:val="Ttulo"/>
         <w:spacing w:before="0" w:after="0"/>
       </w:pPr>
-      <w:proofErr w:type="spellStart"/>
-      <w:r>
-        <w:t>Apsi</w:t>
-      </w:r>
-      <w:proofErr w:type="spellEnd"/>
-      <w:r>
-        <w:t xml:space="preserve"> Col</w:t>
+      <w:r>
+        <w:t>Apsi Col</w:t>
       </w:r>
     </w:p>
     <w:p>
@@ -422,23 +417,13 @@
           <w:szCs w:val="48"/>
         </w:rPr>
       </w:pPr>
-      <w:proofErr w:type="spellStart"/>
       <w:r>
         <w:rPr>
           <w:b/>
           <w:sz w:val="48"/>
           <w:szCs w:val="48"/>
         </w:rPr>
-        <w:t>Apsi</w:t>
-      </w:r>
-      <w:proofErr w:type="spellEnd"/>
-      <w:r>
-        <w:rPr>
-          <w:b/>
-          <w:sz w:val="48"/>
-          <w:szCs w:val="48"/>
-        </w:rPr>
-        <w:t xml:space="preserve"> Col</w:t>
+        <w:t>Apsi Col</w:t>
       </w:r>
     </w:p>
     <w:p>
@@ -1298,13 +1283,7 @@
         <w:rPr>
           <w:sz w:val="24"/>
         </w:rPr>
-        <w:t>P</w:t>
-      </w:r>
-      <w:r>
-        <w:rPr>
-          <w:sz w:val="24"/>
-        </w:rPr>
-        <w:t>roductividad</w:t>
+        <w:t>Productividad</w:t>
       </w:r>
     </w:p>
     <w:p>
@@ -4048,19 +4027,11 @@
           <w:sz w:val="24"/>
         </w:rPr>
       </w:pPr>
-      <w:proofErr w:type="spellStart"/>
-      <w:r>
-        <w:rPr>
-          <w:sz w:val="24"/>
-        </w:rPr>
-        <w:t>Apsi</w:t>
-      </w:r>
-      <w:proofErr w:type="spellEnd"/>
-      <w:r>
-        <w:rPr>
-          <w:sz w:val="24"/>
-        </w:rPr>
-        <w:t xml:space="preserve"> Col consciente y con la ambición de aportar a la tecnificación y acceso a la información ha realizado recolección de información de la mano de los agricultores de la región con la ambición que este insumo permita atender las necesidades más puntuales del sector y poder escalonar así un proyecto de menos a más; pensando siempre en tecnologías y medios de transmisión asequibles y económicos.</w:t>
+      <w:r>
+        <w:rPr>
+          <w:sz w:val="24"/>
+        </w:rPr>
+        <w:t>Apsi Col consciente y con la ambición de aportar a la tecnificación y acceso a la información ha realizado recolección de información de la mano de los agricultores de la región con la ambición que este insumo permita atender las necesidades más puntuales del sector y poder escalonar así un proyecto de menos a más; pensando siempre en tecnologías y medios de transmisión asequibles y económicos.</w:t>
       </w:r>
     </w:p>
     <w:p>
@@ -6279,44 +6250,28 @@
           <w:sz w:val="24"/>
         </w:rPr>
       </w:pPr>
-      <w:proofErr w:type="spellStart"/>
-      <w:r>
-        <w:rPr>
-          <w:sz w:val="24"/>
-        </w:rPr>
-        <w:t>Agrocraft</w:t>
-      </w:r>
-      <w:proofErr w:type="spellEnd"/>
-      <w:r>
-        <w:rPr>
-          <w:sz w:val="24"/>
-        </w:rPr>
-        <w:t xml:space="preserve"> es una empresa mexicana que se dedica a la producción y comercialización de soluciones tecnológicas para la agricultura. La empresa se enfoca en el desarrollo de tecnologías que permitan una gestión más eficiente de los cultivos y una reducción del impacto ambiental en la agricultura.</w:t>
-      </w:r>
-    </w:p>
-    <w:p>
-      <w:pPr>
-        <w:pStyle w:val="Prrafodelista"/>
-        <w:shd w:val="clear" w:color="auto" w:fill="FFFFFF"/>
-        <w:spacing w:line="480" w:lineRule="auto"/>
-        <w:ind w:left="360"/>
-        <w:rPr>
-          <w:sz w:val="24"/>
-        </w:rPr>
-      </w:pPr>
-      <w:proofErr w:type="spellStart"/>
-      <w:r>
-        <w:rPr>
-          <w:sz w:val="24"/>
-        </w:rPr>
-        <w:t>Agrocraft</w:t>
-      </w:r>
-      <w:proofErr w:type="spellEnd"/>
-      <w:r>
-        <w:rPr>
-          <w:sz w:val="24"/>
-        </w:rPr>
-        <w:t xml:space="preserve"> ofrece una variedad de soluciones tecnológicas para el sector agropecuario, incluyendo sensores para la medición de variables como la humedad del suelo, la temperatura y la calidad del aire, y sistemas de riego inteligente que utilizan algoritmos y datos en tiempo real para optimizar el uso del agua y los nutrientes en los cultivos.</w:t>
+      <w:r>
+        <w:rPr>
+          <w:sz w:val="24"/>
+        </w:rPr>
+        <w:t>Agrocraft es una empresa mexicana que se dedica a la producción y comercialización de soluciones tecnológicas para la agricultura. La empresa se enfoca en el desarrollo de tecnologías que permitan una gestión más eficiente de los cultivos y una reducción del impacto ambiental en la agricultura.</w:t>
+      </w:r>
+    </w:p>
+    <w:p>
+      <w:pPr>
+        <w:pStyle w:val="Prrafodelista"/>
+        <w:shd w:val="clear" w:color="auto" w:fill="FFFFFF"/>
+        <w:spacing w:line="480" w:lineRule="auto"/>
+        <w:ind w:left="360"/>
+        <w:rPr>
+          <w:sz w:val="24"/>
+        </w:rPr>
+      </w:pPr>
+      <w:r>
+        <w:rPr>
+          <w:sz w:val="24"/>
+        </w:rPr>
+        <w:t>Agrocraft ofrece una variedad de soluciones tecnológicas para el sector agropecuario, incluyendo sensores para la medición de variables como la humedad del suelo, la temperatura y la calidad del aire, y sistemas de riego inteligente que utilizan algoritmos y datos en tiempo real para optimizar el uso del agua y los nutrientes en los cultivos.</w:t>
       </w:r>
     </w:p>
     <w:p>
@@ -6346,20 +6301,12 @@
           <w:sz w:val="24"/>
         </w:rPr>
       </w:pPr>
-      <w:proofErr w:type="spellStart"/>
       <w:r>
         <w:rPr>
           <w:sz w:val="24"/>
         </w:rPr>
         <w:lastRenderedPageBreak/>
-        <w:t>Agrocraft</w:t>
-      </w:r>
-      <w:proofErr w:type="spellEnd"/>
-      <w:r>
-        <w:rPr>
-          <w:sz w:val="24"/>
-        </w:rPr>
-        <w:t xml:space="preserve"> tiene como objetivo principal mejorar la productividad y la sostenibilidad de la agricultura, utilizando tecnologías innovadoras y sostenibles que permitan una gestión más eficiente y responsable de los recursos naturales en la agricultura.</w:t>
+        <w:t>Agrocraft tiene como objetivo principal mejorar la productividad y la sostenibilidad de la agricultura, utilizando tecnologías innovadoras y sostenibles que permitan una gestión más eficiente y responsable de los recursos naturales en la agricultura.</w:t>
       </w:r>
     </w:p>
     <w:p>
@@ -6609,19 +6556,11 @@
           <w:sz w:val="24"/>
         </w:rPr>
       </w:pPr>
-      <w:proofErr w:type="spellStart"/>
-      <w:r>
-        <w:rPr>
-          <w:sz w:val="24"/>
-        </w:rPr>
-        <w:t>Agronet</w:t>
-      </w:r>
-      <w:proofErr w:type="spellEnd"/>
-      <w:r>
-        <w:rPr>
-          <w:sz w:val="24"/>
-        </w:rPr>
-        <w:t xml:space="preserve"> ofrece una amplia gama de servicios y recursos para agricultores, ganaderos, técnicos agrícolas y otros actores del sector agropecuario, incluyendo información </w:t>
+      <w:r>
+        <w:rPr>
+          <w:sz w:val="24"/>
+        </w:rPr>
+        <w:t xml:space="preserve">Agronet ofrece una amplia gama de servicios y recursos para agricultores, ganaderos, técnicos agrícolas y otros actores del sector agropecuario, incluyendo información </w:t>
       </w:r>
       <w:r>
         <w:rPr>
@@ -6645,21 +6584,7 @@
         <w:rPr>
           <w:sz w:val="24"/>
         </w:rPr>
-        <w:t xml:space="preserve">Además, </w:t>
-      </w:r>
-      <w:proofErr w:type="spellStart"/>
-      <w:r>
-        <w:rPr>
-          <w:sz w:val="24"/>
-        </w:rPr>
-        <w:t>Agronet</w:t>
-      </w:r>
-      <w:proofErr w:type="spellEnd"/>
-      <w:r>
-        <w:rPr>
-          <w:sz w:val="24"/>
-        </w:rPr>
-        <w:t xml:space="preserve"> cuenta con herramientas interactivas que permiten a los usuarios calcular los costos de producción de diferentes cultivos y realizar análisis de mercado para tomar decisiones informadas sobre la producción y la comercialización de sus productos.</w:t>
+        <w:t>Además, Agronet cuenta con herramientas interactivas que permiten a los usuarios calcular los costos de producción de diferentes cultivos y realizar análisis de mercado para tomar decisiones informadas sobre la producción y la comercialización de sus productos.</w:t>
       </w:r>
     </w:p>
     <w:p>
@@ -7028,46 +6953,24 @@
         <w:rPr>
           <w:sz w:val="24"/>
         </w:rPr>
-        <w:t>“</w:t>
-      </w:r>
-      <w:proofErr w:type="spellStart"/>
-      <w:r>
-        <w:rPr>
-          <w:sz w:val="24"/>
-        </w:rPr>
-        <w:t>AgroWin</w:t>
-      </w:r>
-      <w:proofErr w:type="spellEnd"/>
-      <w:r>
-        <w:rPr>
-          <w:sz w:val="24"/>
-        </w:rPr>
-        <w:t xml:space="preserve"> es un programa de gestión contable y administrativa diseñado para ayudarle al agricultor en el seguimiento y administración de su empresa y sus recursos. Está dirigido a empresarios del sector que estén interesados en maximizar sus ingresos y minimizar sus costos a través del afianzamiento de su labor administrativa.”</w:t>
-      </w:r>
-    </w:p>
-    <w:p>
-      <w:pPr>
-        <w:pStyle w:val="Prrafodelista"/>
-        <w:shd w:val="clear" w:color="auto" w:fill="FFFFFF"/>
-        <w:spacing w:line="480" w:lineRule="auto"/>
-        <w:ind w:left="360"/>
-        <w:rPr>
-          <w:sz w:val="24"/>
-        </w:rPr>
-      </w:pPr>
-      <w:proofErr w:type="spellStart"/>
-      <w:r>
-        <w:rPr>
-          <w:sz w:val="24"/>
-        </w:rPr>
-        <w:t>AgroWin</w:t>
-      </w:r>
-      <w:proofErr w:type="spellEnd"/>
-      <w:r>
-        <w:rPr>
-          <w:sz w:val="24"/>
-        </w:rPr>
-        <w:t xml:space="preserve"> se compone de una serie de herramientas o módulos los cuales se encargan de gestionar los requerimientos del cliente (Agricultor):</w:t>
+        <w:t>“AgroWin es un programa de gestión contable y administrativa diseñado para ayudarle al agricultor en el seguimiento y administración de su empresa y sus recursos. Está dirigido a empresarios del sector que estén interesados en maximizar sus ingresos y minimizar sus costos a través del afianzamiento de su labor administrativa.”</w:t>
+      </w:r>
+    </w:p>
+    <w:p>
+      <w:pPr>
+        <w:pStyle w:val="Prrafodelista"/>
+        <w:shd w:val="clear" w:color="auto" w:fill="FFFFFF"/>
+        <w:spacing w:line="480" w:lineRule="auto"/>
+        <w:ind w:left="360"/>
+        <w:rPr>
+          <w:sz w:val="24"/>
+        </w:rPr>
+      </w:pPr>
+      <w:r>
+        <w:rPr>
+          <w:sz w:val="24"/>
+        </w:rPr>
+        <w:t>AgroWin se compone de una serie de herramientas o módulos los cuales se encargan de gestionar los requerimientos del cliente (Agricultor):</w:t>
       </w:r>
     </w:p>
     <w:p>
@@ -7837,21 +7740,7 @@
           <w:sz w:val="24"/>
         </w:rPr>
         <w:tab/>
-        <w:t xml:space="preserve">Características destacadas del sistema de costeo de </w:t>
-      </w:r>
-      <w:proofErr w:type="spellStart"/>
-      <w:r>
-        <w:rPr>
-          <w:sz w:val="24"/>
-        </w:rPr>
-        <w:t>AgroWin</w:t>
-      </w:r>
-      <w:proofErr w:type="spellEnd"/>
-      <w:r>
-        <w:rPr>
-          <w:sz w:val="24"/>
-        </w:rPr>
-        <w:t>.</w:t>
+        <w:t>Características destacadas del sistema de costeo de AgroWin.</w:t>
       </w:r>
     </w:p>
     <w:p>
@@ -9015,23 +8904,7 @@
           <w:rFonts w:ascii="Times New Roman" w:eastAsia="GaramondITCbyBT-Light" w:hAnsi="Times New Roman" w:cs="Times New Roman"/>
           <w:sz w:val="24"/>
         </w:rPr>
-        <w:t xml:space="preserve">Es allí donde </w:t>
-      </w:r>
-      <w:proofErr w:type="spellStart"/>
-      <w:r>
-        <w:rPr>
-          <w:rFonts w:ascii="Times New Roman" w:eastAsia="GaramondITCbyBT-Light" w:hAnsi="Times New Roman" w:cs="Times New Roman"/>
-          <w:sz w:val="24"/>
-        </w:rPr>
-        <w:t>Apsi</w:t>
-      </w:r>
-      <w:proofErr w:type="spellEnd"/>
-      <w:r>
-        <w:rPr>
-          <w:rFonts w:ascii="Times New Roman" w:eastAsia="GaramondITCbyBT-Light" w:hAnsi="Times New Roman" w:cs="Times New Roman"/>
-          <w:sz w:val="24"/>
-        </w:rPr>
-        <w:t xml:space="preserve"> Col propone una solución a través de un sistema de información pensado específicamente para las necesidades que urgen a los productores agrícolas y sus proveedores, para lo cual es necesario un estudio de viabilidad para la implementación y posterior adopción del software, en ese sentido surge la siguiente pregunta de investigación:</w:t>
+        <w:t>Es allí donde Apsi Col propone una solución a través de un sistema de información pensado específicamente para las necesidades que urgen a los productores agrícolas y sus proveedores, para lo cual es necesario un estudio de viabilidad para la implementación y posterior adopción del software, en ese sentido surge la siguiente pregunta de investigación:</w:t>
       </w:r>
     </w:p>
     <w:p>
@@ -9838,6 +9711,39 @@
           <w:sz w:val="24"/>
           <w:lang w:val="es-CO"/>
         </w:rPr>
+        <w:t>Enfoque metodológico mixto</w:t>
+      </w:r>
+      <w:r>
+        <w:rPr>
+          <w:rFonts w:ascii="Times New Roman" w:hAnsi="Times New Roman"/>
+          <w:bCs/>
+          <w:sz w:val="24"/>
+          <w:lang w:val="es-CO"/>
+        </w:rPr>
+        <w:t>.</w:t>
+      </w:r>
+    </w:p>
+    <w:p>
+      <w:pPr>
+        <w:pStyle w:val="Prrafodelista"/>
+        <w:numPr>
+          <w:ilvl w:val="0"/>
+          <w:numId w:val="5"/>
+        </w:numPr>
+        <w:spacing w:line="480" w:lineRule="auto"/>
+        <w:rPr>
+          <w:rFonts w:ascii="Times New Roman" w:hAnsi="Times New Roman"/>
+          <w:sz w:val="24"/>
+          <w:lang w:val="es-CO"/>
+        </w:rPr>
+      </w:pPr>
+      <w:r>
+        <w:rPr>
+          <w:rFonts w:ascii="Times New Roman" w:hAnsi="Times New Roman"/>
+          <w:bCs/>
+          <w:sz w:val="24"/>
+          <w:lang w:val="es-CO"/>
+        </w:rPr>
         <w:t>El enfoque metodológico que se puede identificar en la estrategia descrita es una combinación de los enfoques de investigación exploratoria y de desarrollo de sistemas</w:t>
       </w:r>
       <w:r>
@@ -9957,7 +9863,21 @@
           <w:rFonts w:ascii="Times New Roman" w:hAnsi="Times New Roman"/>
           <w:sz w:val="24"/>
         </w:rPr>
-        <w:t xml:space="preserve">El presente proyecto se estructura con metodologías ágiles, XP(Extreme  </w:t>
+        <w:t xml:space="preserve">El presente proyecto se estructura con metodologías ágiles, </w:t>
+      </w:r>
+      <w:r>
+        <w:rPr>
+          <w:rFonts w:ascii="Times New Roman" w:hAnsi="Times New Roman"/>
+          <w:sz w:val="24"/>
+        </w:rPr>
+        <w:t xml:space="preserve">más específicamente la metodología ágil </w:t>
+      </w:r>
+      <w:r>
+        <w:rPr>
+          <w:rFonts w:ascii="Times New Roman" w:hAnsi="Times New Roman"/>
+          <w:sz w:val="24"/>
+        </w:rPr>
+        <w:t xml:space="preserve">XP(Extreme  </w:t>
       </w:r>
       <w:proofErr w:type="spellStart"/>
       <w:r>
@@ -9973,7 +9893,21 @@
           <w:rFonts w:ascii="Times New Roman" w:hAnsi="Times New Roman"/>
           <w:sz w:val="24"/>
         </w:rPr>
-        <w:t xml:space="preserve">) “Es  una  disciplina  de  desarrollo  de  software  basada en  los  métodos  ágiles,  que  evidencia  principios  tales  como  el  desarrollo  incremental,  la  participación activa del cliente, el interés en las personas y no en los procesos como elemento principal, y aceptar el cambio y la simplicidad (Beck et al., 2001); en el proceso de recolección de información se utilizó la entrevista y encuesta como fuente inicial o punto de partida para direccionar las funcionalidades y el alcance del sistema de información, el formato de requisitos de software Está basado y es conforme con el estándar IEEE </w:t>
+        <w:t>) “</w:t>
+      </w:r>
+      <w:r>
+        <w:rPr>
+          <w:rFonts w:ascii="Times New Roman" w:hAnsi="Times New Roman"/>
+          <w:sz w:val="24"/>
+        </w:rPr>
+        <w:t>la cual e</w:t>
+      </w:r>
+      <w:r>
+        <w:rPr>
+          <w:rFonts w:ascii="Times New Roman" w:hAnsi="Times New Roman"/>
+          <w:sz w:val="24"/>
+        </w:rPr>
+        <w:t xml:space="preserve">s  una  disciplina  de  desarrollo  de  software  basada en  los  métodos  ágiles,  que  evidencia  principios  tales  como  el  desarrollo  incremental,  la  participación activa del cliente, el interés en las personas y no en los procesos como elemento principal, y aceptar el cambio y la simplicidad (Beck et al., 2001); en el proceso de recolección de información se utilizó la entrevista y encuesta como fuente inicial o punto de partida para direccionar las funcionalidades y el alcance del sistema de información, el formato de requisitos de software Está basado y es conforme con el estándar IEEE </w:t>
       </w:r>
       <w:proofErr w:type="spellStart"/>
       <w:r>
@@ -11933,7 +11867,6 @@
           <w:sz w:val="24"/>
         </w:rPr>
       </w:pPr>
-      <w:proofErr w:type="spellStart"/>
       <w:r>
         <w:rPr>
           <w:color w:val="222222"/>
@@ -11942,9 +11875,9 @@
           <w:highlight w:val="white"/>
           <w:lang w:val="en-US"/>
         </w:rPr>
-        <w:t>AgroWin</w:t>
-      </w:r>
-      <w:proofErr w:type="spellEnd"/>
+        <w:t xml:space="preserve">AgroWin, C. (2018). </w:t>
+      </w:r>
+      <w:proofErr w:type="spellStart"/>
       <w:r>
         <w:rPr>
           <w:color w:val="222222"/>
@@ -11953,9 +11886,9 @@
           <w:highlight w:val="white"/>
           <w:lang w:val="en-US"/>
         </w:rPr>
-        <w:t xml:space="preserve">, C. (2018). </w:t>
-      </w:r>
-      <w:proofErr w:type="spellStart"/>
+        <w:t>ContaPyme</w:t>
+      </w:r>
+      <w:proofErr w:type="spellEnd"/>
       <w:r>
         <w:rPr>
           <w:color w:val="222222"/>
@@ -11964,40 +11897,7 @@
           <w:highlight w:val="white"/>
           <w:lang w:val="en-US"/>
         </w:rPr>
-        <w:t>ContaPyme</w:t>
-      </w:r>
-      <w:proofErr w:type="spellEnd"/>
-      <w:r>
-        <w:rPr>
-          <w:color w:val="222222"/>
-          <w:sz w:val="20"/>
-          <w:szCs w:val="20"/>
-          <w:highlight w:val="white"/>
-          <w:lang w:val="en-US"/>
-        </w:rPr>
-        <w:t xml:space="preserve"> y </w:t>
-      </w:r>
-      <w:proofErr w:type="spellStart"/>
-      <w:r>
-        <w:rPr>
-          <w:color w:val="222222"/>
-          <w:sz w:val="20"/>
-          <w:szCs w:val="20"/>
-          <w:highlight w:val="white"/>
-          <w:lang w:val="en-US"/>
-        </w:rPr>
-        <w:t>AgroWin</w:t>
-      </w:r>
-      <w:proofErr w:type="spellEnd"/>
-      <w:r>
-        <w:rPr>
-          <w:color w:val="222222"/>
-          <w:sz w:val="20"/>
-          <w:szCs w:val="20"/>
-          <w:highlight w:val="white"/>
-          <w:lang w:val="en-US"/>
-        </w:rPr>
-        <w:t xml:space="preserve">. </w:t>
+        <w:t xml:space="preserve"> y AgroWin. </w:t>
       </w:r>
       <w:hyperlink r:id="rId31">
         <w:r>

</xml_diff>